<commit_message>
Modelagem BPMN - Falta exemplo
</commit_message>
<xml_diff>
--- a/monografia/01-Monografia.docx
+++ b/monografia/01-Monografia.docx
@@ -12359,28 +12359,270 @@
         <w:t xml:space="preserve"> possui outras ferramentas</w:t>
       </w:r>
       <w:r>
-        <w:t>, como por exemplo, a modelagem de processos BPMN.</w:t>
+        <w:t>, como por exemplo, a modelagem de processos</w:t>
+      </w:r>
+      <w:r>
+        <w:t xml:space="preserve"> denominada</w:t>
+      </w:r>
+      <w:r>
+        <w:t xml:space="preserve"> </w:t>
+      </w:r>
+      <w:r>
+        <w:rPr>
+          <w:i/>
+        </w:rPr>
+        <w:t>Business Process Model and Notation</w:t>
+      </w:r>
+      <w:r>
+        <w:t xml:space="preserve"> (</w:t>
+      </w:r>
+      <w:r>
+        <w:t>BPMN</w:t>
+      </w:r>
+      <w:r>
+        <w:t xml:space="preserve">), em português, </w:t>
+      </w:r>
+      <w:r>
+        <w:rPr>
+          <w:rStyle w:val="tgc"/>
+        </w:rPr>
+        <w:t>Notação de Modelagem de Processos de Negócio</w:t>
+      </w:r>
+      <w:r>
+        <w:t>.</w:t>
       </w:r>
     </w:p>
     <w:p>
       <w:pPr>
         <w:pStyle w:val="0-Normal"/>
       </w:pPr>
-      <w:commentRangeStart w:id="50"/>
-      <w:r>
-        <w:rPr>
-          <w:highlight w:val="yellow"/>
-        </w:rPr>
-        <w:t>Modelagem de processos...</w:t>
-      </w:r>
-      <w:commentRangeEnd w:id="50"/>
-      <w:r>
-        <w:rPr>
-          <w:rStyle w:val="Refdecomentrio"/>
-          <w:rFonts w:asciiTheme="minorHAnsi" w:hAnsiTheme="minorHAnsi" w:cstheme="minorBidi"/>
-          <w:highlight w:val="yellow"/>
-        </w:rPr>
-        <w:commentReference w:id="50"/>
+      <w:r>
+        <w:t>A m</w:t>
+      </w:r>
+      <w:r>
+        <w:t xml:space="preserve">odelagem </w:t>
+      </w:r>
+      <w:r>
+        <w:t>BPMN</w:t>
+      </w:r>
+      <w:r>
+        <w:t xml:space="preserve"> consiste na elaboração de diagramas</w:t>
+      </w:r>
+      <w:r>
+        <w:t xml:space="preserve"> e</w:t>
+      </w:r>
+      <w:r>
+        <w:t xml:space="preserve"> não foi concebida </w:t>
+      </w:r>
+      <w:r>
+        <w:t>especificamente</w:t>
+      </w:r>
+      <w:r>
+        <w:t xml:space="preserve"> </w:t>
+      </w:r>
+      <w:r>
+        <w:t xml:space="preserve">para o desenvolvimento de </w:t>
+      </w:r>
+      <w:r>
+        <w:rPr>
+          <w:i/>
+        </w:rPr>
+        <w:t>softwar</w:t>
+      </w:r>
+      <w:r>
+        <w:rPr>
+          <w:i/>
+        </w:rPr>
+        <w:t>e</w:t>
+      </w:r>
+      <w:r>
+        <w:t xml:space="preserve">. Esta notação </w:t>
+      </w:r>
+      <w:r>
+        <w:t>foi desenvolvida para representar graficamente o</w:t>
+      </w:r>
+      <w:r>
+        <w:t>s</w:t>
+      </w:r>
+      <w:r>
+        <w:t xml:space="preserve"> processo</w:t>
+      </w:r>
+      <w:r>
+        <w:t>s</w:t>
+      </w:r>
+      <w:r>
+        <w:t xml:space="preserve"> de um negócio. </w:t>
+      </w:r>
+      <w:r>
+        <w:t xml:space="preserve">Deste modo, se </w:t>
+      </w:r>
+      <w:r>
+        <w:t>um</w:t>
+      </w:r>
+      <w:r>
+        <w:t xml:space="preserve"> determinado</w:t>
+      </w:r>
+      <w:r>
+        <w:t xml:space="preserve"> </w:t>
+      </w:r>
+      <w:r>
+        <w:rPr>
+          <w:i/>
+        </w:rPr>
+        <w:t xml:space="preserve">software </w:t>
+      </w:r>
+      <w:r>
+        <w:t>fa</w:t>
+      </w:r>
+      <w:r>
+        <w:t>z</w:t>
+      </w:r>
+      <w:r>
+        <w:t xml:space="preserve"> parte do rol de ferramentas utilizad</w:t>
+      </w:r>
+      <w:r>
+        <w:t>a</w:t>
+      </w:r>
+      <w:r>
+        <w:t>s para execução de um processo, ou de parte de um processo modelado com BPMN, ele será representado no diagrama</w:t>
+      </w:r>
+      <w:r>
+        <w:t xml:space="preserve"> deste processo</w:t>
+      </w:r>
+      <w:r>
+        <w:t>.</w:t>
+      </w:r>
+    </w:p>
+    <w:p>
+      <w:pPr>
+        <w:pStyle w:val="0-Normal"/>
+      </w:pPr>
+      <w:r>
+        <w:t>Ainda assim, o</w:t>
+      </w:r>
+      <w:r>
+        <w:t>s diagramas BPMN são</w:t>
+      </w:r>
+      <w:r>
+        <w:t xml:space="preserve"> constantemente utilizados durante o processo de desenvolvimento de software, justamente por sua </w:t>
+      </w:r>
+      <w:r>
+        <w:t xml:space="preserve">contribuição </w:t>
+      </w:r>
+      <w:r>
+        <w:t xml:space="preserve">considerável para </w:t>
+      </w:r>
+      <w:r>
+        <w:t xml:space="preserve">o entendimento e </w:t>
+      </w:r>
+      <w:r>
+        <w:t xml:space="preserve">a </w:t>
+      </w:r>
+      <w:r>
+        <w:t xml:space="preserve">elaboração dos processos os quais um </w:t>
+      </w:r>
+      <w:r>
+        <w:rPr>
+          <w:i/>
+        </w:rPr>
+        <w:t>software</w:t>
+      </w:r>
+      <w:r>
+        <w:t xml:space="preserve"> deverá servir como ferramenta de apoio.</w:t>
+      </w:r>
+    </w:p>
+    <w:p>
+      <w:pPr>
+        <w:pStyle w:val="0-Normal"/>
+      </w:pPr>
+      <w:r>
+        <w:t xml:space="preserve">Um diagrama BPMN possui elementos gráficos (figuras geométricas) que são dispostas de modo a estabelecer um fluxo do princípio ao fim de um processo, inclusive </w:t>
+      </w:r>
+      <w:r>
+        <w:t xml:space="preserve">abrangendo </w:t>
+      </w:r>
+      <w:r>
+        <w:t>subprocessos.</w:t>
+      </w:r>
+    </w:p>
+    <w:p>
+      <w:pPr>
+        <w:pStyle w:val="0-Normal"/>
+      </w:pPr>
+      <w:r>
+        <w:t>N</w:t>
+      </w:r>
+      <w:r>
+        <w:t>os diagramas</w:t>
+      </w:r>
+      <w:r>
+        <w:t xml:space="preserve"> é possível observar a interação entre atores de um processo</w:t>
+      </w:r>
+      <w:r>
+        <w:t>.</w:t>
+      </w:r>
+      <w:r>
+        <w:t xml:space="preserve"> </w:t>
+      </w:r>
+      <w:r>
+        <w:t>P</w:t>
+      </w:r>
+      <w:r>
+        <w:t xml:space="preserve">or exemplo, </w:t>
+      </w:r>
+      <w:r>
+        <w:t>os setores de uma empresa que são responsáveis pela realização de tarefas que se complementam mutuamente e constituem o processo</w:t>
+      </w:r>
+      <w:r>
+        <w:t>, são facilmente identificados como atores</w:t>
+      </w:r>
+      <w:r>
+        <w:t>.</w:t>
+      </w:r>
+    </w:p>
+    <w:p>
+      <w:pPr>
+        <w:pStyle w:val="0-Normal"/>
+      </w:pPr>
+      <w:r>
+        <w:t xml:space="preserve">Assim, </w:t>
+      </w:r>
+      <w:r>
+        <w:t xml:space="preserve">no diagrama BPMN </w:t>
+      </w:r>
+      <w:r>
+        <w:t>as tarefas</w:t>
+      </w:r>
+      <w:r>
+        <w:t xml:space="preserve"> </w:t>
+      </w:r>
+      <w:r>
+        <w:t>pertinentes a cada ator</w:t>
+      </w:r>
+      <w:r>
+        <w:t xml:space="preserve"> são dispostas em raias especificas, pois, analogamente, vê-se o processo como uma piscina olímpica e as raias </w:t>
+      </w:r>
+      <w:r>
+        <w:t xml:space="preserve">dessa piscina </w:t>
+      </w:r>
+      <w:r>
+        <w:t>representam os atores.</w:t>
+      </w:r>
+    </w:p>
+    <w:p>
+      <w:pPr>
+        <w:pStyle w:val="0-Normal"/>
+      </w:pPr>
+      <w:bookmarkStart w:id="50" w:name="_GoBack"/>
+      <w:bookmarkEnd w:id="50"/>
+    </w:p>
+    <w:p>
+      <w:pPr>
+        <w:pStyle w:val="0-Normal"/>
+      </w:pPr>
+      <w:r>
+        <w:lastRenderedPageBreak/>
+        <w:t xml:space="preserve"> </w:t>
       </w:r>
     </w:p>
     <w:p>
@@ -12652,7 +12894,6 @@
           <w:b/>
           <w:noProof/>
         </w:rPr>
-        <w:lastRenderedPageBreak/>
         <w:drawing>
           <wp:anchor distT="0" distB="0" distL="114300" distR="114300" simplePos="0" relativeHeight="251684864" behindDoc="0" locked="0" layoutInCell="1" allowOverlap="1" wp14:anchorId="13B601F4" wp14:editId="5B4A653A">
             <wp:simplePos x="0" y="0"/>
@@ -12801,7 +13042,11 @@
         <w:t xml:space="preserve"> que é</w:t>
       </w:r>
       <w:r>
-        <w:t xml:space="preserve"> o tipo de relacionamento entre duas entidades, ou seja, utilizando como exemplo o relacionamento entre LOTE e PRODUTO</w:t>
+        <w:t xml:space="preserve"> o tipo de relacionamento entre duas entidades, ou seja, utilizando como exemplo o </w:t>
+      </w:r>
+      <w:r>
+        <w:lastRenderedPageBreak/>
+        <w:t>relacionamento entre LOTE e PRODUTO</w:t>
       </w:r>
       <w:r>
         <w:t xml:space="preserve">, parte da representação mostrada na </w:t>
@@ -13142,7 +13387,6 @@
         <w:rPr>
           <w:highlight w:val="yellow"/>
         </w:rPr>
-        <w:lastRenderedPageBreak/>
         <w:t xml:space="preserve">A todos esses modelos dá-se o nome de “Esquema de Banco de dados”, segundo </w:t>
       </w:r>
       <w:sdt>
@@ -13421,6 +13665,7 @@
         <w:rPr>
           <w:noProof/>
         </w:rPr>
+        <w:lastRenderedPageBreak/>
         <w:drawing>
           <wp:anchor distT="0" distB="0" distL="114300" distR="114300" simplePos="0" relativeHeight="251686912" behindDoc="0" locked="0" layoutInCell="1" allowOverlap="1" wp14:anchorId="70C76B33" wp14:editId="1721426D">
             <wp:simplePos x="0" y="0"/>
@@ -13730,19 +13975,16 @@
         </w:rPr>
         <w:t>.</w:t>
       </w:r>
-      <w:bookmarkStart w:id="58" w:name="_GoBack"/>
-      <w:bookmarkEnd w:id="58"/>
     </w:p>
     <w:p>
       <w:pPr>
         <w:pStyle w:val="0-Normal"/>
       </w:pPr>
-      <w:commentRangeStart w:id="59"/>
+      <w:commentRangeStart w:id="58"/>
       <w:r>
         <w:rPr>
           <w:highlight w:val="yellow"/>
         </w:rPr>
-        <w:lastRenderedPageBreak/>
         <w:t>E</w:t>
       </w:r>
       <w:r>
@@ -13793,7 +14035,7 @@
         </w:rPr>
         <w:t>.</w:t>
       </w:r>
-      <w:commentRangeEnd w:id="59"/>
+      <w:commentRangeEnd w:id="58"/>
       <w:r>
         <w:rPr>
           <w:rStyle w:val="Refdecomentrio"/>
@@ -13801,7 +14043,7 @@
           <w:szCs w:val="24"/>
           <w:highlight w:val="yellow"/>
         </w:rPr>
-        <w:commentReference w:id="59"/>
+        <w:commentReference w:id="58"/>
       </w:r>
     </w:p>
     <w:p>
@@ -13850,7 +14092,11 @@
         <w:t>software</w:t>
       </w:r>
       <w:r>
-        <w:t xml:space="preserve"> e que segui-las levará a produtos de alta qualidade. Na prática, contudo, existe muito mais no gerenciamento de qualidade do que apenas padrões e a burocracia associada para garantir que sejam seguidos</w:t>
+        <w:t xml:space="preserve"> e que segui-las levará a produtos de alta qualidade. Na prática, contudo, existe muito mais no gerenciamento de qualidade do que apenas padrões e a </w:t>
+      </w:r>
+      <w:r>
+        <w:lastRenderedPageBreak/>
+        <w:t>burocracia associada para garantir que sejam seguidos</w:t>
       </w:r>
       <w:r>
         <w:t xml:space="preserve"> </w:t>
@@ -13889,14 +14135,14 @@
       <w:pPr>
         <w:pStyle w:val="0-Normal"/>
       </w:pPr>
-      <w:commentRangeStart w:id="60"/>
+      <w:commentRangeStart w:id="59"/>
       <w:r>
         <w:rPr>
           <w:highlight w:val="yellow"/>
         </w:rPr>
         <w:t>A partir desse entendimento, pode-se ...</w:t>
       </w:r>
-      <w:commentRangeEnd w:id="60"/>
+      <w:commentRangeEnd w:id="59"/>
       <w:r>
         <w:rPr>
           <w:rStyle w:val="Refdecomentrio"/>
@@ -13904,22 +14150,22 @@
           <w:szCs w:val="24"/>
           <w:highlight w:val="yellow"/>
         </w:rPr>
-        <w:commentReference w:id="60"/>
+        <w:commentReference w:id="59"/>
       </w:r>
     </w:p>
     <w:p>
       <w:pPr>
         <w:pStyle w:val="0-TitNivel-2"/>
       </w:pPr>
-      <w:bookmarkStart w:id="61" w:name="_Toc498272789"/>
-      <w:bookmarkStart w:id="62" w:name="_Toc503523970"/>
-      <w:bookmarkStart w:id="63" w:name="_Toc506934974"/>
+      <w:bookmarkStart w:id="60" w:name="_Toc498272789"/>
+      <w:bookmarkStart w:id="61" w:name="_Toc503523970"/>
+      <w:bookmarkStart w:id="62" w:name="_Toc506934974"/>
       <w:r>
         <w:t>DOCUMENTAÇÃO DE SOFTWARE</w:t>
       </w:r>
+      <w:bookmarkEnd w:id="60"/>
       <w:bookmarkEnd w:id="61"/>
       <w:bookmarkEnd w:id="62"/>
-      <w:bookmarkEnd w:id="63"/>
     </w:p>
     <w:p>
       <w:pPr>
@@ -14101,7 +14347,6 @@
         <w:pStyle w:val="0-Normal"/>
       </w:pPr>
       <w:r>
-        <w:lastRenderedPageBreak/>
         <w:t>A abordagem de</w:t>
       </w:r>
       <w:sdt>
@@ -14230,17 +14475,21 @@
         <w:t xml:space="preserve"> consiste em: </w:t>
       </w:r>
       <w:r>
-        <w:t>(1) instruções (programas de computador) que, quando executadas, fornecem características, funções e desempenho desejados; (2) estrutura de dados que possibilitam aos programadores manipular informações adequadamente; e (3) informação descritiva, tanto na forma impressa como na virtual, descrevendo a operação e o uso de programas.</w:t>
+        <w:t xml:space="preserve">(1) instruções (programas de computador) que, quando executadas, fornecem características, funções e desempenho desejados; (2) estrutura de dados que possibilitam aos programadores manipular informações adequadamente; e (3) informação descritiva, tanto na </w:t>
+      </w:r>
+      <w:r>
+        <w:lastRenderedPageBreak/>
+        <w:t>forma impressa como na virtual, descrevendo a operação e o uso de programas.</w:t>
       </w:r>
     </w:p>
     <w:p>
       <w:pPr>
         <w:pStyle w:val="0-TitNivel-3"/>
       </w:pPr>
-      <w:bookmarkStart w:id="64" w:name="_Toc498272790"/>
-      <w:bookmarkStart w:id="65" w:name="_Toc503523971"/>
-      <w:bookmarkStart w:id="66" w:name="_Toc506934975"/>
-      <w:bookmarkStart w:id="67" w:name="_Hlk497398874"/>
+      <w:bookmarkStart w:id="63" w:name="_Toc498272790"/>
+      <w:bookmarkStart w:id="64" w:name="_Toc503523971"/>
+      <w:bookmarkStart w:id="65" w:name="_Toc506934975"/>
+      <w:bookmarkStart w:id="66" w:name="_Hlk497398874"/>
       <w:r>
         <w:t xml:space="preserve">Documentação do </w:t>
       </w:r>
@@ -14262,11 +14511,11 @@
         </w:rPr>
         <w:t>Software</w:t>
       </w:r>
+      <w:bookmarkEnd w:id="63"/>
       <w:bookmarkEnd w:id="64"/>
       <w:bookmarkEnd w:id="65"/>
-      <w:bookmarkEnd w:id="66"/>
-    </w:p>
-    <w:bookmarkEnd w:id="67"/>
+    </w:p>
+    <w:bookmarkEnd w:id="66"/>
     <w:p>
       <w:pPr>
         <w:pStyle w:val="0-Normal"/>
@@ -14492,11 +14741,7 @@
         </w:rPr>
       </w:pPr>
       <w:r>
-        <w:t xml:space="preserve">Das definições de engenharia de software, a mais adequada para a documentação de projetos é que ela é uma área da computação voltada para </w:t>
-      </w:r>
-      <w:r>
-        <w:lastRenderedPageBreak/>
-        <w:t xml:space="preserve">a especificação, desenvolvimento e manutenção de sistemas de </w:t>
+        <w:t xml:space="preserve">Das definições de engenharia de software, a mais adequada para a documentação de projetos é que ela é uma área da computação voltada para a especificação, desenvolvimento e manutenção de sistemas de </w:t>
       </w:r>
       <w:r>
         <w:rPr>
@@ -14597,7 +14842,7 @@
         <w:rPr>
           <w:highlight w:val="yellow"/>
         </w:rPr>
-        <w:commentReference w:id="68"/>
+        <w:commentReference w:id="67"/>
       </w:r>
       <w:r>
         <w:rPr>
@@ -14613,9 +14858,9 @@
       <w:pPr>
         <w:pStyle w:val="0-TitNivel-3"/>
       </w:pPr>
-      <w:bookmarkStart w:id="69" w:name="_Toc498272791"/>
-      <w:bookmarkStart w:id="70" w:name="_Toc503523972"/>
-      <w:bookmarkStart w:id="71" w:name="_Toc506934976"/>
+      <w:bookmarkStart w:id="68" w:name="_Toc498272791"/>
+      <w:bookmarkStart w:id="69" w:name="_Toc503523972"/>
+      <w:bookmarkStart w:id="70" w:name="_Toc506934976"/>
       <w:r>
         <w:t xml:space="preserve">Documentação do </w:t>
       </w:r>
@@ -14643,19 +14888,20 @@
       <w:r>
         <w:t>inais</w:t>
       </w:r>
+      <w:bookmarkEnd w:id="68"/>
       <w:bookmarkEnd w:id="69"/>
       <w:bookmarkEnd w:id="70"/>
-      <w:bookmarkEnd w:id="71"/>
     </w:p>
     <w:p>
       <w:pPr>
         <w:pStyle w:val="0-Normal"/>
       </w:pPr>
-      <w:commentRangeStart w:id="72"/>
+      <w:commentRangeStart w:id="71"/>
       <w:r>
         <w:rPr>
           <w:highlight w:val="yellow"/>
         </w:rPr>
+        <w:lastRenderedPageBreak/>
         <w:t xml:space="preserve">Esta parte da documentação do </w:t>
       </w:r>
       <w:r>
@@ -14756,7 +15002,7 @@
         </w:rPr>
         <w:t>.</w:t>
       </w:r>
-      <w:commentRangeEnd w:id="72"/>
+      <w:commentRangeEnd w:id="71"/>
       <w:r>
         <w:rPr>
           <w:rStyle w:val="Refdecomentrio"/>
@@ -14764,16 +15010,16 @@
           <w:color w:val="FF0000"/>
           <w:highlight w:val="yellow"/>
         </w:rPr>
-        <w:commentReference w:id="72"/>
+        <w:commentReference w:id="71"/>
       </w:r>
     </w:p>
     <w:p>
       <w:pPr>
         <w:pStyle w:val="0-TitNivel-4"/>
       </w:pPr>
-      <w:bookmarkStart w:id="73" w:name="_Toc498272792"/>
-      <w:bookmarkStart w:id="74" w:name="_Toc503523973"/>
-      <w:bookmarkStart w:id="75" w:name="_Toc506934977"/>
+      <w:bookmarkStart w:id="72" w:name="_Toc498272792"/>
+      <w:bookmarkStart w:id="73" w:name="_Toc503523973"/>
+      <w:bookmarkStart w:id="74" w:name="_Toc506934977"/>
       <w:r>
         <w:t xml:space="preserve">Apresentação de </w:t>
       </w:r>
@@ -14795,9 +15041,9 @@
       <w:r>
         <w:t>peracional</w:t>
       </w:r>
+      <w:bookmarkEnd w:id="72"/>
       <w:bookmarkEnd w:id="73"/>
       <w:bookmarkEnd w:id="74"/>
-      <w:bookmarkEnd w:id="75"/>
     </w:p>
     <w:p>
       <w:pPr>
@@ -14988,11 +15234,7 @@
         <w:t>Hiper Text Markup Language</w:t>
       </w:r>
       <w:r>
-        <w:t xml:space="preserve"> (em </w:t>
-      </w:r>
-      <w:r>
-        <w:lastRenderedPageBreak/>
-        <w:t>português, Linguagem de Marcação para Hipertexto)</w:t>
+        <w:t xml:space="preserve"> (em português, Linguagem de Marcação para Hipertexto)</w:t>
       </w:r>
       <w:r>
         <w:t>, que são executadas localmente no computador do usuário,</w:t>
@@ -15015,19 +15257,19 @@
       <w:r>
         <w:t xml:space="preserve"> </w:t>
       </w:r>
-      <w:commentRangeStart w:id="76"/>
+      <w:commentRangeStart w:id="75"/>
       <w:r>
         <w:rPr>
           <w:highlight w:val="yellow"/>
         </w:rPr>
         <w:t>PDF</w:t>
       </w:r>
-      <w:commentRangeEnd w:id="76"/>
+      <w:commentRangeEnd w:id="75"/>
       <w:r>
         <w:rPr>
           <w:highlight w:val="yellow"/>
         </w:rPr>
-        <w:commentReference w:id="76"/>
+        <w:commentReference w:id="75"/>
       </w:r>
       <w:r>
         <w:rPr>
@@ -15131,7 +15373,7 @@
       <w:r>
         <w:t xml:space="preserve">é formatada em um </w:t>
       </w:r>
-      <w:commentRangeStart w:id="77"/>
+      <w:commentRangeStart w:id="76"/>
       <w:r>
         <w:rPr>
           <w:highlight w:val="yellow"/>
@@ -15147,13 +15389,13 @@
         </w:rPr>
         <w:t xml:space="preserve"> </w:t>
       </w:r>
-      <w:commentRangeEnd w:id="77"/>
+      <w:commentRangeEnd w:id="76"/>
       <w:r>
         <w:rPr>
           <w:rStyle w:val="Refdecomentrio"/>
           <w:rFonts w:asciiTheme="minorHAnsi" w:hAnsiTheme="minorHAnsi" w:cstheme="minorBidi"/>
         </w:rPr>
-        <w:commentReference w:id="77"/>
+        <w:commentReference w:id="76"/>
       </w:r>
       <w:r>
         <w:t xml:space="preserve">durante a instalação deste </w:t>
@@ -15181,7 +15423,7 @@
       <w:pPr>
         <w:pStyle w:val="0-Normal"/>
       </w:pPr>
-      <w:commentRangeStart w:id="78"/>
+      <w:commentRangeStart w:id="77"/>
       <w:r>
         <w:rPr>
           <w:highlight w:val="yellow"/>
@@ -15206,7 +15448,7 @@
         </w:rPr>
         <w:t xml:space="preserve"> </w:t>
       </w:r>
-      <w:commentRangeEnd w:id="78"/>
+      <w:commentRangeEnd w:id="77"/>
       <w:r>
         <w:rPr>
           <w:rStyle w:val="Refdecomentrio"/>
@@ -15214,17 +15456,18 @@
           <w:color w:val="FF0000"/>
           <w:highlight w:val="yellow"/>
         </w:rPr>
-        <w:commentReference w:id="78"/>
+        <w:commentReference w:id="77"/>
       </w:r>
     </w:p>
     <w:p>
       <w:pPr>
         <w:pStyle w:val="0-TitNivel-4"/>
       </w:pPr>
-      <w:bookmarkStart w:id="79" w:name="_Toc498272793"/>
-      <w:bookmarkStart w:id="80" w:name="_Toc503523974"/>
-      <w:bookmarkStart w:id="81" w:name="_Toc506934978"/>
-      <w:r>
+      <w:bookmarkStart w:id="78" w:name="_Toc498272793"/>
+      <w:bookmarkStart w:id="79" w:name="_Toc503523974"/>
+      <w:bookmarkStart w:id="80" w:name="_Toc506934978"/>
+      <w:r>
+        <w:lastRenderedPageBreak/>
         <w:t xml:space="preserve">Documentação </w:t>
       </w:r>
       <w:r>
@@ -15233,22 +15476,22 @@
       <w:r>
         <w:t>olaborativa</w:t>
       </w:r>
+      <w:bookmarkEnd w:id="78"/>
       <w:bookmarkEnd w:id="79"/>
       <w:bookmarkEnd w:id="80"/>
-      <w:bookmarkEnd w:id="81"/>
     </w:p>
     <w:p>
       <w:pPr>
         <w:pStyle w:val="0-Normal"/>
       </w:pPr>
-      <w:commentRangeStart w:id="82"/>
+      <w:commentRangeStart w:id="81"/>
       <w:r>
         <w:rPr>
           <w:highlight w:val="yellow"/>
         </w:rPr>
         <w:t>Falar sobre tutoriais e envolvimento das comunidades</w:t>
       </w:r>
-      <w:commentRangeEnd w:id="82"/>
+      <w:commentRangeEnd w:id="81"/>
       <w:r>
         <w:rPr>
           <w:rStyle w:val="Refdecomentrio"/>
@@ -15256,16 +15499,16 @@
           <w:szCs w:val="24"/>
           <w:highlight w:val="yellow"/>
         </w:rPr>
-        <w:commentReference w:id="82"/>
+        <w:commentReference w:id="81"/>
       </w:r>
     </w:p>
     <w:p>
       <w:pPr>
         <w:pStyle w:val="0-TitNivel-4"/>
       </w:pPr>
-      <w:bookmarkStart w:id="83" w:name="_Toc498272794"/>
-      <w:bookmarkStart w:id="84" w:name="_Toc503523975"/>
-      <w:bookmarkStart w:id="85" w:name="_Toc506934979"/>
+      <w:bookmarkStart w:id="82" w:name="_Toc498272794"/>
+      <w:bookmarkStart w:id="83" w:name="_Toc503523975"/>
+      <w:bookmarkStart w:id="84" w:name="_Toc506934979"/>
       <w:r>
         <w:t xml:space="preserve">Segurança da </w:t>
       </w:r>
@@ -15275,9 +15518,9 @@
       <w:r>
         <w:t>nformação</w:t>
       </w:r>
+      <w:bookmarkEnd w:id="82"/>
       <w:bookmarkEnd w:id="83"/>
       <w:bookmarkEnd w:id="84"/>
-      <w:bookmarkEnd w:id="85"/>
     </w:p>
     <w:p>
       <w:pPr>
@@ -15323,14 +15566,14 @@
       <w:pPr>
         <w:pStyle w:val="0-Normal"/>
       </w:pPr>
-      <w:commentRangeStart w:id="86"/>
+      <w:commentRangeStart w:id="85"/>
       <w:r>
         <w:rPr>
           <w:highlight w:val="yellow"/>
         </w:rPr>
         <w:t>Os tipos de documentação variam conforme o tipo do sistema de informação (...).</w:t>
       </w:r>
-      <w:commentRangeEnd w:id="86"/>
+      <w:commentRangeEnd w:id="85"/>
       <w:r>
         <w:rPr>
           <w:rStyle w:val="Refdecomentrio"/>
@@ -15338,7 +15581,7 @@
           <w:color w:val="FF0000"/>
           <w:highlight w:val="yellow"/>
         </w:rPr>
-        <w:commentReference w:id="86"/>
+        <w:commentReference w:id="85"/>
       </w:r>
     </w:p>
     <w:p>
@@ -15386,7 +15629,7 @@
       <w:pPr>
         <w:pStyle w:val="0-TitNivel-3"/>
       </w:pPr>
-      <w:bookmarkStart w:id="87" w:name="_Toc506934980"/>
+      <w:bookmarkStart w:id="86" w:name="_Toc506934980"/>
       <w:r>
         <w:t xml:space="preserve">Gerenciamento da </w:t>
       </w:r>
@@ -15396,7 +15639,7 @@
       <w:r>
         <w:t>ocumentação</w:t>
       </w:r>
-      <w:bookmarkEnd w:id="87"/>
+      <w:bookmarkEnd w:id="86"/>
     </w:p>
     <w:p>
       <w:pPr>
@@ -15418,11 +15661,7 @@
         <w:t>s</w:t>
       </w:r>
       <w:r>
-        <w:t xml:space="preserve"> de modo </w:t>
-      </w:r>
-      <w:r>
-        <w:lastRenderedPageBreak/>
-        <w:t xml:space="preserve">descentralizado, </w:t>
+        <w:t xml:space="preserve"> de modo descentralizado, </w:t>
       </w:r>
       <w:r>
         <w:t>e</w:t>
@@ -15482,14 +15721,14 @@
           <w:highlight w:val="yellow"/>
         </w:rPr>
       </w:pPr>
-      <w:commentRangeStart w:id="88"/>
+      <w:commentRangeStart w:id="87"/>
       <w:r>
         <w:rPr>
           <w:highlight w:val="yellow"/>
         </w:rPr>
         <w:t>Também é importante manter a documentação com</w:t>
       </w:r>
-      <w:commentRangeEnd w:id="88"/>
+      <w:commentRangeEnd w:id="87"/>
       <w:r>
         <w:rPr>
           <w:rStyle w:val="Refdecomentrio"/>
@@ -15497,14 +15736,14 @@
           <w:szCs w:val="24"/>
           <w:highlight w:val="yellow"/>
         </w:rPr>
-        <w:commentReference w:id="88"/>
+        <w:commentReference w:id="87"/>
       </w:r>
     </w:p>
     <w:p>
       <w:pPr>
         <w:pStyle w:val="0-Normal"/>
       </w:pPr>
-      <w:commentRangeStart w:id="89"/>
+      <w:commentRangeStart w:id="88"/>
       <w:r>
         <w:rPr>
           <w:highlight w:val="yellow"/>
@@ -15536,14 +15775,14 @@
         </w:rPr>
         <w:t>...</w:t>
       </w:r>
-      <w:commentRangeEnd w:id="89"/>
+      <w:commentRangeEnd w:id="88"/>
       <w:r>
         <w:rPr>
           <w:rStyle w:val="Refdecomentrio"/>
           <w:rFonts w:asciiTheme="minorHAnsi" w:hAnsiTheme="minorHAnsi" w:cstheme="minorBidi"/>
           <w:highlight w:val="yellow"/>
         </w:rPr>
-        <w:commentReference w:id="89"/>
+        <w:commentReference w:id="88"/>
       </w:r>
     </w:p>
     <w:p>
@@ -15555,10 +15794,10 @@
       <w:pPr>
         <w:pStyle w:val="0-TitNivel-1"/>
       </w:pPr>
-      <w:bookmarkStart w:id="90" w:name="_Toc487304770"/>
-      <w:bookmarkStart w:id="91" w:name="_Toc498272799"/>
-      <w:bookmarkStart w:id="92" w:name="_Toc503523976"/>
-      <w:bookmarkStart w:id="93" w:name="_Toc506934981"/>
+      <w:bookmarkStart w:id="89" w:name="_Toc487304770"/>
+      <w:bookmarkStart w:id="90" w:name="_Toc498272799"/>
+      <w:bookmarkStart w:id="91" w:name="_Toc503523976"/>
+      <w:bookmarkStart w:id="92" w:name="_Toc506934981"/>
       <w:r>
         <w:lastRenderedPageBreak/>
         <w:t>LINGUAGEM</w:t>
@@ -15569,10 +15808,10 @@
       <w:r>
         <w:t>MARKDOWN</w:t>
       </w:r>
+      <w:bookmarkEnd w:id="89"/>
       <w:bookmarkEnd w:id="90"/>
       <w:bookmarkEnd w:id="91"/>
       <w:bookmarkEnd w:id="92"/>
-      <w:bookmarkEnd w:id="93"/>
     </w:p>
     <w:p>
       <w:pPr>
@@ -16951,8 +17190,8 @@
       <w:pPr>
         <w:pStyle w:val="0-FiguraLegenda"/>
       </w:pPr>
-      <w:bookmarkStart w:id="94" w:name="_Ref499229926"/>
-      <w:bookmarkStart w:id="95" w:name="_Ref498287082"/>
+      <w:bookmarkStart w:id="93" w:name="_Ref499229926"/>
+      <w:bookmarkStart w:id="94" w:name="_Ref498287082"/>
       <w:r>
         <w:rPr>
           <w:b/>
@@ -16990,15 +17229,95 @@
         </w:rPr>
         <w:fldChar w:fldCharType="end"/>
       </w:r>
+      <w:bookmarkEnd w:id="93"/>
+      <w:r>
+        <w:rPr>
+          <w:b/>
+        </w:rPr>
+        <w:t xml:space="preserve"> </w:t>
+      </w:r>
+      <w:r>
+        <w:t xml:space="preserve">- Chamada ao navegador </w:t>
+      </w:r>
+      <w:r>
+        <w:rPr>
+          <w:i/>
+        </w:rPr>
+        <w:t>Lynx</w:t>
+      </w:r>
       <w:bookmarkEnd w:id="94"/>
+    </w:p>
+    <w:p>
+      <w:pPr>
+        <w:pStyle w:val="0-FiguraFonte"/>
+      </w:pPr>
       <w:r>
         <w:rPr>
           <w:b/>
         </w:rPr>
+        <w:t>Fonte:</w:t>
+      </w:r>
+      <w:r>
+        <w:t xml:space="preserve"> Autoria própria.</w:t>
+      </w:r>
+    </w:p>
+    <w:p>
+      <w:pPr>
+        <w:pStyle w:val="0-Normal"/>
+        <w:rPr>
+          <w:i/>
+        </w:rPr>
+      </w:pPr>
+      <w:r>
+        <w:t>Já</w:t>
+      </w:r>
+      <w:r>
+        <w:t xml:space="preserve"> na</w:t>
+      </w:r>
+      <w:r>
         <w:t xml:space="preserve"> </w:t>
       </w:r>
       <w:r>
-        <w:t xml:space="preserve">- Chamada ao navegador </w:t>
+        <w:fldChar w:fldCharType="begin"/>
+      </w:r>
+      <w:r>
+        <w:instrText xml:space="preserve"> REF _Ref498289667 \h  \* MERGEFORMAT </w:instrText>
+      </w:r>
+      <w:r>
+        <w:fldChar w:fldCharType="separate"/>
+      </w:r>
+      <w:r>
+        <w:t xml:space="preserve">Figura </w:t>
+      </w:r>
+      <w:r>
+        <w:rPr>
+          <w:noProof/>
+        </w:rPr>
+        <w:t>12</w:t>
+      </w:r>
+      <w:r>
+        <w:fldChar w:fldCharType="end"/>
+      </w:r>
+      <w:r>
+        <w:t xml:space="preserve">, </w:t>
+      </w:r>
+      <w:r>
+        <w:t>pode-se observar</w:t>
+      </w:r>
+      <w:r>
+        <w:t xml:space="preserve"> </w:t>
+      </w:r>
+      <w:r>
+        <w:t xml:space="preserve">o navegador </w:t>
+      </w:r>
+      <w:r>
+        <w:rPr>
+          <w:i/>
+        </w:rPr>
+        <w:t>web</w:t>
+      </w:r>
+      <w:r>
+        <w:t xml:space="preserve"> </w:t>
       </w:r>
       <w:r>
         <w:rPr>
@@ -17006,120 +17325,40 @@
         </w:rPr>
         <w:t>Lynx</w:t>
       </w:r>
-      <w:bookmarkEnd w:id="95"/>
-    </w:p>
-    <w:p>
-      <w:pPr>
-        <w:pStyle w:val="0-FiguraFonte"/>
-      </w:pPr>
-      <w:r>
-        <w:rPr>
-          <w:b/>
-        </w:rPr>
-        <w:t>Fonte:</w:t>
-      </w:r>
-      <w:r>
-        <w:t xml:space="preserve"> Autoria própria.</w:t>
-      </w:r>
-    </w:p>
-    <w:p>
-      <w:pPr>
-        <w:pStyle w:val="0-Normal"/>
-        <w:rPr>
-          <w:i/>
-        </w:rPr>
-      </w:pPr>
-      <w:r>
-        <w:t>Já</w:t>
-      </w:r>
-      <w:r>
-        <w:t xml:space="preserve"> na</w:t>
-      </w:r>
       <w:r>
         <w:t xml:space="preserve"> </w:t>
       </w:r>
       <w:r>
-        <w:fldChar w:fldCharType="begin"/>
-      </w:r>
-      <w:r>
-        <w:instrText xml:space="preserve"> REF _Ref498289667 \h  \* MERGEFORMAT </w:instrText>
-      </w:r>
-      <w:r>
-        <w:fldChar w:fldCharType="separate"/>
-      </w:r>
-      <w:r>
-        <w:t xml:space="preserve">Figura </w:t>
-      </w:r>
-      <w:r>
-        <w:rPr>
-          <w:noProof/>
-        </w:rPr>
-        <w:t>12</w:t>
-      </w:r>
-      <w:r>
-        <w:fldChar w:fldCharType="end"/>
-      </w:r>
-      <w:r>
-        <w:t xml:space="preserve">, </w:t>
-      </w:r>
-      <w:r>
-        <w:t>pode-se observar</w:t>
+        <w:t>exibindo,</w:t>
+      </w:r>
+      <w:r>
+        <w:t xml:space="preserve"> em um terminal do </w:t>
+      </w:r>
+      <w:r>
+        <w:t>SO</w:t>
       </w:r>
       <w:r>
         <w:t xml:space="preserve"> </w:t>
       </w:r>
       <w:r>
-        <w:t xml:space="preserve">o navegador </w:t>
-      </w:r>
-      <w:r>
-        <w:rPr>
-          <w:i/>
-        </w:rPr>
-        <w:t>web</w:t>
-      </w:r>
-      <w:r>
+        <w:rPr>
+          <w:i/>
+        </w:rPr>
+        <w:t>Debian Linux</w:t>
+      </w:r>
+      <w:r>
+        <w:rPr>
+          <w:i/>
+        </w:rPr>
+        <w:t>,</w:t>
+      </w:r>
+      <w:r>
+        <w:rPr>
+          <w:i/>
+        </w:rPr>
         <w:t xml:space="preserve"> </w:t>
       </w:r>
       <w:r>
-        <w:rPr>
-          <w:i/>
-        </w:rPr>
-        <w:t>Lynx</w:t>
-      </w:r>
-      <w:r>
-        <w:t xml:space="preserve"> </w:t>
-      </w:r>
-      <w:r>
-        <w:t>exibindo,</w:t>
-      </w:r>
-      <w:r>
-        <w:t xml:space="preserve"> em um terminal do </w:t>
-      </w:r>
-      <w:r>
-        <w:t>SO</w:t>
-      </w:r>
-      <w:r>
-        <w:t xml:space="preserve"> </w:t>
-      </w:r>
-      <w:r>
-        <w:rPr>
-          <w:i/>
-        </w:rPr>
-        <w:t>Debian Linux</w:t>
-      </w:r>
-      <w:r>
-        <w:rPr>
-          <w:i/>
-        </w:rPr>
-        <w:t>,</w:t>
-      </w:r>
-      <w:r>
-        <w:rPr>
-          <w:i/>
-        </w:rPr>
-        <w:t xml:space="preserve"> </w:t>
-      </w:r>
-      <w:r>
         <w:t>uma</w:t>
       </w:r>
       <w:r>
@@ -17136,7 +17375,7 @@
       <w:pPr>
         <w:pStyle w:val="0-FiguraLegenda"/>
       </w:pPr>
-      <w:bookmarkStart w:id="96" w:name="_Ref498289667"/>
+      <w:bookmarkStart w:id="95" w:name="_Ref498289667"/>
       <w:r>
         <w:rPr>
           <w:b/>
@@ -17175,7 +17414,7 @@
         </w:rPr>
         <w:fldChar w:fldCharType="end"/>
       </w:r>
-      <w:bookmarkEnd w:id="96"/>
+      <w:bookmarkEnd w:id="95"/>
       <w:r>
         <w:t xml:space="preserve"> - Navegador </w:t>
       </w:r>
@@ -17591,11 +17830,11 @@
       <w:pPr>
         <w:pStyle w:val="0-TitNivel-2"/>
       </w:pPr>
-      <w:bookmarkStart w:id="97" w:name="_Toc506934982"/>
+      <w:bookmarkStart w:id="96" w:name="_Toc506934982"/>
       <w:r>
         <w:t>LINGUAGEM DE MARCAÇÃO LEVE</w:t>
       </w:r>
-      <w:bookmarkEnd w:id="97"/>
+      <w:bookmarkEnd w:id="96"/>
     </w:p>
     <w:p>
       <w:pPr>
@@ -17869,7 +18108,7 @@
       <w:pPr>
         <w:pStyle w:val="0-Normal"/>
       </w:pPr>
-      <w:commentRangeStart w:id="98"/>
+      <w:commentRangeStart w:id="97"/>
       <w:r>
         <w:rPr>
           <w:highlight w:val="yellow"/>
@@ -17922,20 +18161,20 @@
         </w:rPr>
         <w:t>.</w:t>
       </w:r>
-      <w:commentRangeEnd w:id="98"/>
+      <w:commentRangeEnd w:id="97"/>
       <w:r>
         <w:rPr>
           <w:rStyle w:val="Refdecomentrio"/>
           <w:rFonts w:asciiTheme="minorHAnsi" w:hAnsiTheme="minorHAnsi" w:cstheme="minorBidi"/>
         </w:rPr>
-        <w:commentReference w:id="98"/>
+        <w:commentReference w:id="97"/>
       </w:r>
     </w:p>
     <w:p>
       <w:pPr>
         <w:pStyle w:val="0-TitNivel-2"/>
       </w:pPr>
-      <w:bookmarkStart w:id="99" w:name="_Toc506934983"/>
+      <w:bookmarkStart w:id="98" w:name="_Toc506934983"/>
       <w:r>
         <w:t xml:space="preserve">ARQUIVOS </w:t>
       </w:r>
@@ -17945,176 +18184,176 @@
         </w:rPr>
         <w:t>MARKDOWN</w:t>
       </w:r>
+      <w:bookmarkEnd w:id="98"/>
+    </w:p>
+    <w:p>
+      <w:pPr>
+        <w:pStyle w:val="0-Normal"/>
+      </w:pPr>
+      <w:r>
+        <w:t>Geralmente</w:t>
+      </w:r>
+      <w:r>
+        <w:t>, os</w:t>
+      </w:r>
+      <w:r>
+        <w:t xml:space="preserve"> texto</w:t>
+      </w:r>
+      <w:r>
+        <w:t>s</w:t>
+      </w:r>
+      <w:r>
+        <w:t xml:space="preserve"> escrito</w:t>
+      </w:r>
+      <w:r>
+        <w:t>s</w:t>
+      </w:r>
+      <w:r>
+        <w:t xml:space="preserve"> com a sintaxe </w:t>
+      </w:r>
+      <w:r>
+        <w:t xml:space="preserve">de formatação </w:t>
+      </w:r>
+      <w:r>
+        <w:rPr>
+          <w:i/>
+        </w:rPr>
+        <w:t>Markdown</w:t>
+      </w:r>
+      <w:r>
+        <w:t xml:space="preserve"> são</w:t>
+      </w:r>
+      <w:r>
+        <w:t xml:space="preserve"> salvo</w:t>
+      </w:r>
+      <w:r>
+        <w:t>s</w:t>
+      </w:r>
+      <w:r>
+        <w:t xml:space="preserve"> em arquivos com</w:t>
+      </w:r>
+      <w:r>
+        <w:t xml:space="preserve"> a</w:t>
+      </w:r>
+      <w:r>
+        <w:t xml:space="preserve"> extensão “.md”, porém, é possível usar a extensão “</w:t>
+      </w:r>
+      <w:r>
+        <w:t>.</w:t>
+      </w:r>
+      <w:r>
+        <w:t>markdown”.</w:t>
+      </w:r>
+      <w:r>
+        <w:t xml:space="preserve"> </w:t>
+      </w:r>
+      <w:r>
+        <w:t>Arquivos com a</w:t>
+      </w:r>
+      <w:r>
+        <w:t>mb</w:t>
+      </w:r>
+      <w:r>
+        <w:t>a</w:t>
+      </w:r>
+      <w:r>
+        <w:t xml:space="preserve">s </w:t>
+      </w:r>
+      <w:r>
+        <w:t>as extensões</w:t>
+      </w:r>
+      <w:r>
+        <w:t xml:space="preserve"> </w:t>
+      </w:r>
+      <w:r>
+        <w:t>podem ser</w:t>
+      </w:r>
+      <w:r>
+        <w:t xml:space="preserve"> consumidos por ferramentas </w:t>
+      </w:r>
+      <w:r>
+        <w:t xml:space="preserve">de conversão para o formato </w:t>
+      </w:r>
+      <w:r>
+        <w:rPr>
+          <w:i/>
+        </w:rPr>
+        <w:t>HTML</w:t>
+      </w:r>
+      <w:r>
+        <w:t>.</w:t>
+      </w:r>
+    </w:p>
+    <w:p>
+      <w:pPr>
+        <w:pStyle w:val="0-Normal"/>
+      </w:pPr>
+      <w:r>
+        <w:t xml:space="preserve">Em inglês, as </w:t>
+      </w:r>
+      <w:r>
+        <w:t>ferramenta</w:t>
+      </w:r>
+      <w:r>
+        <w:t>s</w:t>
+      </w:r>
+      <w:r>
+        <w:t xml:space="preserve"> de software </w:t>
+      </w:r>
+      <w:r>
+        <w:t xml:space="preserve">que executam </w:t>
+      </w:r>
+      <w:r>
+        <w:t>a conversão do formato</w:t>
+      </w:r>
+      <w:r>
+        <w:t xml:space="preserve"> </w:t>
+      </w:r>
+      <w:r>
+        <w:rPr>
+          <w:i/>
+        </w:rPr>
+        <w:t>Markdown</w:t>
+      </w:r>
+      <w:r>
+        <w:t xml:space="preserve"> para o formato </w:t>
+      </w:r>
+      <w:r>
+        <w:rPr>
+          <w:i/>
+        </w:rPr>
+        <w:t>HTML</w:t>
+      </w:r>
+      <w:r>
+        <w:t xml:space="preserve"> são denominadas </w:t>
+      </w:r>
+      <w:r>
+        <w:t xml:space="preserve">pela palavra </w:t>
+      </w:r>
+      <w:r>
+        <w:rPr>
+          <w:i/>
+        </w:rPr>
+        <w:t>parser</w:t>
+      </w:r>
+      <w:r>
+        <w:rPr>
+          <w:i/>
+        </w:rPr>
+        <w:t>.</w:t>
+      </w:r>
+    </w:p>
+    <w:p>
+      <w:pPr>
+        <w:pStyle w:val="0-TitNivel-2"/>
+      </w:pPr>
+      <w:bookmarkStart w:id="99" w:name="_Ref506588002"/>
+      <w:bookmarkStart w:id="100" w:name="_Toc506934984"/>
+      <w:r>
+        <w:t>SINTAXE</w:t>
+      </w:r>
       <w:bookmarkEnd w:id="99"/>
-    </w:p>
-    <w:p>
-      <w:pPr>
-        <w:pStyle w:val="0-Normal"/>
-      </w:pPr>
-      <w:r>
-        <w:t>Geralmente</w:t>
-      </w:r>
-      <w:r>
-        <w:t>, os</w:t>
-      </w:r>
-      <w:r>
-        <w:t xml:space="preserve"> texto</w:t>
-      </w:r>
-      <w:r>
-        <w:t>s</w:t>
-      </w:r>
-      <w:r>
-        <w:t xml:space="preserve"> escrito</w:t>
-      </w:r>
-      <w:r>
-        <w:t>s</w:t>
-      </w:r>
-      <w:r>
-        <w:t xml:space="preserve"> com a sintaxe </w:t>
-      </w:r>
-      <w:r>
-        <w:t xml:space="preserve">de formatação </w:t>
-      </w:r>
-      <w:r>
-        <w:rPr>
-          <w:i/>
-        </w:rPr>
-        <w:t>Markdown</w:t>
-      </w:r>
-      <w:r>
-        <w:t xml:space="preserve"> são</w:t>
-      </w:r>
-      <w:r>
-        <w:t xml:space="preserve"> salvo</w:t>
-      </w:r>
-      <w:r>
-        <w:t>s</w:t>
-      </w:r>
-      <w:r>
-        <w:t xml:space="preserve"> em arquivos com</w:t>
-      </w:r>
-      <w:r>
-        <w:t xml:space="preserve"> a</w:t>
-      </w:r>
-      <w:r>
-        <w:t xml:space="preserve"> extensão “.md”, porém, é possível usar a extensão “</w:t>
-      </w:r>
-      <w:r>
-        <w:t>.</w:t>
-      </w:r>
-      <w:r>
-        <w:t>markdown”.</w:t>
-      </w:r>
-      <w:r>
-        <w:t xml:space="preserve"> </w:t>
-      </w:r>
-      <w:r>
-        <w:t>Arquivos com a</w:t>
-      </w:r>
-      <w:r>
-        <w:t>mb</w:t>
-      </w:r>
-      <w:r>
-        <w:t>a</w:t>
-      </w:r>
-      <w:r>
-        <w:t xml:space="preserve">s </w:t>
-      </w:r>
-      <w:r>
-        <w:t>as extensões</w:t>
-      </w:r>
-      <w:r>
-        <w:t xml:space="preserve"> </w:t>
-      </w:r>
-      <w:r>
-        <w:t>podem ser</w:t>
-      </w:r>
-      <w:r>
-        <w:t xml:space="preserve"> consumidos por ferramentas </w:t>
-      </w:r>
-      <w:r>
-        <w:t xml:space="preserve">de conversão para o formato </w:t>
-      </w:r>
-      <w:r>
-        <w:rPr>
-          <w:i/>
-        </w:rPr>
-        <w:t>HTML</w:t>
-      </w:r>
-      <w:r>
-        <w:t>.</w:t>
-      </w:r>
-    </w:p>
-    <w:p>
-      <w:pPr>
-        <w:pStyle w:val="0-Normal"/>
-      </w:pPr>
-      <w:r>
-        <w:t xml:space="preserve">Em inglês, as </w:t>
-      </w:r>
-      <w:r>
-        <w:t>ferramenta</w:t>
-      </w:r>
-      <w:r>
-        <w:t>s</w:t>
-      </w:r>
-      <w:r>
-        <w:t xml:space="preserve"> de software </w:t>
-      </w:r>
-      <w:r>
-        <w:t xml:space="preserve">que executam </w:t>
-      </w:r>
-      <w:r>
-        <w:t>a conversão do formato</w:t>
-      </w:r>
-      <w:r>
-        <w:t xml:space="preserve"> </w:t>
-      </w:r>
-      <w:r>
-        <w:rPr>
-          <w:i/>
-        </w:rPr>
-        <w:t>Markdown</w:t>
-      </w:r>
-      <w:r>
-        <w:t xml:space="preserve"> para o formato </w:t>
-      </w:r>
-      <w:r>
-        <w:rPr>
-          <w:i/>
-        </w:rPr>
-        <w:t>HTML</w:t>
-      </w:r>
-      <w:r>
-        <w:t xml:space="preserve"> são denominadas </w:t>
-      </w:r>
-      <w:r>
-        <w:t xml:space="preserve">pela palavra </w:t>
-      </w:r>
-      <w:r>
-        <w:rPr>
-          <w:i/>
-        </w:rPr>
-        <w:t>parser</w:t>
-      </w:r>
-      <w:r>
-        <w:rPr>
-          <w:i/>
-        </w:rPr>
-        <w:t>.</w:t>
-      </w:r>
-    </w:p>
-    <w:p>
-      <w:pPr>
-        <w:pStyle w:val="0-TitNivel-2"/>
-      </w:pPr>
-      <w:bookmarkStart w:id="100" w:name="_Ref506588002"/>
-      <w:bookmarkStart w:id="101" w:name="_Toc506934984"/>
-      <w:r>
-        <w:t>SINTAXE</w:t>
-      </w:r>
       <w:bookmarkEnd w:id="100"/>
-      <w:bookmarkEnd w:id="101"/>
     </w:p>
     <w:p>
       <w:pPr>
@@ -18164,19 +18403,19 @@
       <w:r>
         <w:t xml:space="preserve"> cita que contou com a ajuda de pares como: </w:t>
       </w:r>
-      <w:commentRangeStart w:id="102"/>
+      <w:commentRangeStart w:id="101"/>
       <w:r>
         <w:rPr>
           <w:highlight w:val="yellow"/>
         </w:rPr>
         <w:t>Aron Swartz, Nathaniel Irons, Dan Benjamin, Daniel Bogan e Jason Perkins</w:t>
       </w:r>
-      <w:commentRangeEnd w:id="102"/>
+      <w:commentRangeEnd w:id="101"/>
       <w:r>
         <w:rPr>
           <w:highlight w:val="yellow"/>
         </w:rPr>
-        <w:commentReference w:id="102"/>
+        <w:commentReference w:id="101"/>
       </w:r>
       <w:r>
         <w:rPr>
@@ -18326,7 +18565,7 @@
       <w:pPr>
         <w:pStyle w:val="0-FiguraLegenda"/>
       </w:pPr>
-      <w:bookmarkStart w:id="103" w:name="_Ref499241711"/>
+      <w:bookmarkStart w:id="102" w:name="_Ref499241711"/>
       <w:r>
         <w:rPr>
           <w:b/>
@@ -18365,7 +18604,7 @@
         </w:rPr>
         <w:fldChar w:fldCharType="end"/>
       </w:r>
-      <w:bookmarkEnd w:id="103"/>
+      <w:bookmarkEnd w:id="102"/>
       <w:r>
         <w:t xml:space="preserve"> - Formato de </w:t>
       </w:r>
@@ -18559,7 +18798,7 @@
       <w:r>
         <w:t xml:space="preserve">, o </w:t>
       </w:r>
-      <w:commentRangeStart w:id="104"/>
+      <w:commentRangeStart w:id="103"/>
       <w:r>
         <w:rPr>
           <w:highlight w:val="green"/>
@@ -18572,12 +18811,12 @@
         </w:rPr>
         <w:t xml:space="preserve"> (Multiporpouse Internet Mail Extension)</w:t>
       </w:r>
-      <w:commentRangeEnd w:id="104"/>
+      <w:commentRangeEnd w:id="103"/>
       <w:r>
         <w:rPr>
           <w:highlight w:val="green"/>
         </w:rPr>
-        <w:commentReference w:id="104"/>
+        <w:commentReference w:id="103"/>
       </w:r>
       <w:r>
         <w:rPr>
@@ -18706,7 +18945,7 @@
       <w:pPr>
         <w:pStyle w:val="0-Normal"/>
       </w:pPr>
-      <w:bookmarkStart w:id="105" w:name="_Toc487304771"/>
+      <w:bookmarkStart w:id="104" w:name="_Toc487304771"/>
       <w:r>
         <w:t>A seguir, ser</w:t>
       </w:r>
@@ -18767,19 +19006,19 @@
       <w:r>
         <w:t xml:space="preserve">os elementos de um </w:t>
       </w:r>
-      <w:commentRangeStart w:id="106"/>
+      <w:commentRangeStart w:id="105"/>
       <w:r>
         <w:rPr>
           <w:highlight w:val="green"/>
         </w:rPr>
         <w:t>texto estruturado</w:t>
       </w:r>
-      <w:commentRangeEnd w:id="106"/>
+      <w:commentRangeEnd w:id="105"/>
       <w:r>
         <w:rPr>
           <w:highlight w:val="green"/>
         </w:rPr>
-        <w:commentReference w:id="106"/>
+        <w:commentReference w:id="105"/>
       </w:r>
       <w:r>
         <w:t>, expondo em quadros de duas colunas</w:t>
@@ -18936,7 +19175,7 @@
       <w:r>
         <w:t xml:space="preserve"> definida por </w:t>
       </w:r>
-      <w:commentRangeStart w:id="107"/>
+      <w:commentRangeStart w:id="106"/>
       <w:sdt>
         <w:sdtPr>
           <w:id w:val="2145393909"/>
@@ -18966,13 +19205,13 @@
       <w:r>
         <w:t xml:space="preserve"> </w:t>
       </w:r>
-      <w:commentRangeEnd w:id="107"/>
+      <w:commentRangeEnd w:id="106"/>
       <w:r>
         <w:rPr>
           <w:rStyle w:val="Refdecomentrio"/>
           <w:rFonts w:asciiTheme="minorHAnsi" w:hAnsiTheme="minorHAnsi" w:cstheme="minorBidi"/>
         </w:rPr>
-        <w:commentReference w:id="107"/>
+        <w:commentReference w:id="106"/>
       </w:r>
       <w:r>
         <w:t>e a ferramenta de</w:t>
@@ -19045,14 +19284,14 @@
       <w:pPr>
         <w:pStyle w:val="0-TitNivel-3"/>
       </w:pPr>
-      <w:bookmarkStart w:id="108" w:name="_Toc503523980"/>
-      <w:bookmarkStart w:id="109" w:name="_Toc506934985"/>
-      <w:bookmarkStart w:id="110" w:name="_Toc498272801"/>
+      <w:bookmarkStart w:id="107" w:name="_Toc503523980"/>
+      <w:bookmarkStart w:id="108" w:name="_Toc506934985"/>
+      <w:bookmarkStart w:id="109" w:name="_Toc498272801"/>
       <w:r>
         <w:t>Parágrafos e linhas</w:t>
       </w:r>
+      <w:bookmarkEnd w:id="107"/>
       <w:bookmarkEnd w:id="108"/>
-      <w:bookmarkEnd w:id="109"/>
     </w:p>
     <w:p>
       <w:pPr>
@@ -19061,7 +19300,7 @@
           <w:highlight w:val="yellow"/>
         </w:rPr>
       </w:pPr>
-      <w:commentRangeStart w:id="111"/>
+      <w:commentRangeStart w:id="110"/>
       <w:r>
         <w:rPr>
           <w:highlight w:val="yellow"/>
@@ -19243,7 +19482,7 @@
         </w:rPr>
         <w:t>.</w:t>
       </w:r>
-      <w:commentRangeEnd w:id="111"/>
+      <w:commentRangeEnd w:id="110"/>
       <w:r>
         <w:rPr>
           <w:rStyle w:val="Refdecomentrio"/>
@@ -19251,14 +19490,14 @@
           <w:szCs w:val="24"/>
           <w:highlight w:val="yellow"/>
         </w:rPr>
-        <w:commentReference w:id="111"/>
+        <w:commentReference w:id="110"/>
       </w:r>
     </w:p>
     <w:p>
       <w:pPr>
         <w:pStyle w:val="0-QuadroLegenda"/>
       </w:pPr>
-      <w:bookmarkStart w:id="112" w:name="_Ref498344049"/>
+      <w:bookmarkStart w:id="111" w:name="_Ref498344049"/>
       <w:r>
         <w:rPr>
           <w:b/>
@@ -19296,7 +19535,7 @@
         </w:rPr>
         <w:fldChar w:fldCharType="end"/>
       </w:r>
-      <w:bookmarkEnd w:id="112"/>
+      <w:bookmarkEnd w:id="111"/>
       <w:r>
         <w:t xml:space="preserve"> </w:t>
       </w:r>
@@ -19574,7 +19813,7 @@
       <w:pPr>
         <w:pStyle w:val="0-FiguraLegenda"/>
       </w:pPr>
-      <w:bookmarkStart w:id="113" w:name="_Ref498346112"/>
+      <w:bookmarkStart w:id="112" w:name="_Ref498346112"/>
       <w:r>
         <w:rPr>
           <w:noProof/>
@@ -19669,73 +19908,73 @@
         </w:rPr>
         <w:fldChar w:fldCharType="end"/>
       </w:r>
+      <w:bookmarkEnd w:id="112"/>
+      <w:r>
+        <w:t xml:space="preserve"> </w:t>
+      </w:r>
+      <w:r>
+        <w:t>-</w:t>
+      </w:r>
+      <w:r>
+        <w:t xml:space="preserve"> </w:t>
+      </w:r>
+      <w:r>
+        <w:rPr>
+          <w:i/>
+        </w:rPr>
+        <w:t>Markdown</w:t>
+      </w:r>
+      <w:r>
+        <w:t xml:space="preserve">: </w:t>
+      </w:r>
+      <w:r>
+        <w:t xml:space="preserve">Saída </w:t>
+      </w:r>
+      <w:r>
+        <w:rPr>
+          <w:i/>
+        </w:rPr>
+        <w:t>HTML</w:t>
+      </w:r>
+      <w:r>
+        <w:t xml:space="preserve"> renderizada</w:t>
+      </w:r>
+      <w:r>
+        <w:t xml:space="preserve"> -</w:t>
+      </w:r>
+      <w:r>
+        <w:t xml:space="preserve"> Parágrafos e linhas.</w:t>
+      </w:r>
+    </w:p>
+    <w:p>
+      <w:pPr>
+        <w:pStyle w:val="0-FiguraFonte"/>
+      </w:pPr>
+      <w:r>
+        <w:rPr>
+          <w:b/>
+        </w:rPr>
+        <w:t>Fonte:</w:t>
+      </w:r>
+      <w:r>
+        <w:t xml:space="preserve"> Autoria própria.</w:t>
+      </w:r>
+    </w:p>
+    <w:p>
+      <w:pPr>
+        <w:pStyle w:val="0-TitNivel-3"/>
+      </w:pPr>
+      <w:bookmarkStart w:id="113" w:name="_Toc503523981"/>
+      <w:bookmarkStart w:id="114" w:name="_Toc506934986"/>
+      <w:r>
+        <w:t>HTML</w:t>
+      </w:r>
+      <w:bookmarkEnd w:id="109"/>
+      <w:r>
+        <w:t xml:space="preserve"> incorporado</w:t>
+      </w:r>
       <w:bookmarkEnd w:id="113"/>
-      <w:r>
-        <w:t xml:space="preserve"> </w:t>
-      </w:r>
-      <w:r>
-        <w:t>-</w:t>
-      </w:r>
-      <w:r>
-        <w:t xml:space="preserve"> </w:t>
-      </w:r>
-      <w:r>
-        <w:rPr>
-          <w:i/>
-        </w:rPr>
-        <w:t>Markdown</w:t>
-      </w:r>
-      <w:r>
-        <w:t xml:space="preserve">: </w:t>
-      </w:r>
-      <w:r>
-        <w:t xml:space="preserve">Saída </w:t>
-      </w:r>
-      <w:r>
-        <w:rPr>
-          <w:i/>
-        </w:rPr>
-        <w:t>HTML</w:t>
-      </w:r>
-      <w:r>
-        <w:t xml:space="preserve"> renderizada</w:t>
-      </w:r>
-      <w:r>
-        <w:t xml:space="preserve"> -</w:t>
-      </w:r>
-      <w:r>
-        <w:t xml:space="preserve"> Parágrafos e linhas.</w:t>
-      </w:r>
-    </w:p>
-    <w:p>
-      <w:pPr>
-        <w:pStyle w:val="0-FiguraFonte"/>
-      </w:pPr>
-      <w:r>
-        <w:rPr>
-          <w:b/>
-        </w:rPr>
-        <w:t>Fonte:</w:t>
-      </w:r>
-      <w:r>
-        <w:t xml:space="preserve"> Autoria própria.</w:t>
-      </w:r>
-    </w:p>
-    <w:p>
-      <w:pPr>
-        <w:pStyle w:val="0-TitNivel-3"/>
-      </w:pPr>
-      <w:bookmarkStart w:id="114" w:name="_Toc503523981"/>
-      <w:bookmarkStart w:id="115" w:name="_Toc506934986"/>
-      <w:r>
-        <w:t>HTML</w:t>
-      </w:r>
-      <w:bookmarkEnd w:id="110"/>
-      <w:r>
-        <w:t xml:space="preserve"> incorporado</w:t>
-      </w:r>
       <w:bookmarkEnd w:id="114"/>
-      <w:bookmarkEnd w:id="115"/>
     </w:p>
     <w:p>
       <w:pPr>
@@ -19977,7 +20216,7 @@
       <w:pPr>
         <w:pStyle w:val="0-QuadroLegenda"/>
       </w:pPr>
-      <w:bookmarkStart w:id="116" w:name="_Ref498348811"/>
+      <w:bookmarkStart w:id="115" w:name="_Ref498348811"/>
       <w:r>
         <w:rPr>
           <w:b/>
@@ -20015,7 +20254,7 @@
         </w:rPr>
         <w:fldChar w:fldCharType="end"/>
       </w:r>
-      <w:bookmarkEnd w:id="116"/>
+      <w:bookmarkEnd w:id="115"/>
       <w:r>
         <w:t xml:space="preserve"> - </w:t>
       </w:r>
@@ -20442,7 +20681,7 @@
       <w:pPr>
         <w:pStyle w:val="0-FiguraLegenda"/>
       </w:pPr>
-      <w:bookmarkStart w:id="117" w:name="_Ref498349426"/>
+      <w:bookmarkStart w:id="116" w:name="_Ref498349426"/>
       <w:r>
         <w:rPr>
           <w:b/>
@@ -20541,7 +20780,7 @@
         </w:rPr>
         <w:fldChar w:fldCharType="end"/>
       </w:r>
-      <w:bookmarkEnd w:id="117"/>
+      <w:bookmarkEnd w:id="116"/>
       <w:r>
         <w:t xml:space="preserve"> </w:t>
       </w:r>
@@ -20711,7 +20950,7 @@
       <w:pPr>
         <w:pStyle w:val="0-QuadroLegenda"/>
       </w:pPr>
-      <w:bookmarkStart w:id="118" w:name="_Ref498353927"/>
+      <w:bookmarkStart w:id="117" w:name="_Ref498353927"/>
       <w:r>
         <w:rPr>
           <w:b/>
@@ -20749,7 +20988,7 @@
         </w:rPr>
         <w:fldChar w:fldCharType="end"/>
       </w:r>
-      <w:bookmarkEnd w:id="118"/>
+      <w:bookmarkEnd w:id="117"/>
       <w:r>
         <w:t xml:space="preserve"> </w:t>
       </w:r>
@@ -20994,7 +21233,7 @@
       <w:pPr>
         <w:pStyle w:val="0-FiguraLegenda"/>
       </w:pPr>
-      <w:bookmarkStart w:id="119" w:name="_Ref498355202"/>
+      <w:bookmarkStart w:id="118" w:name="_Ref498355202"/>
       <w:r>
         <w:rPr>
           <w:b/>
@@ -21032,7 +21271,7 @@
         </w:rPr>
         <w:fldChar w:fldCharType="end"/>
       </w:r>
-      <w:bookmarkEnd w:id="119"/>
+      <w:bookmarkEnd w:id="118"/>
       <w:r>
         <w:t xml:space="preserve"> - </w:t>
       </w:r>
@@ -21312,13 +21551,13 @@
       <w:pPr>
         <w:pStyle w:val="0-TitNivel-3"/>
       </w:pPr>
-      <w:bookmarkStart w:id="120" w:name="_Toc503523982"/>
-      <w:bookmarkStart w:id="121" w:name="_Toc506934987"/>
+      <w:bookmarkStart w:id="119" w:name="_Toc503523982"/>
+      <w:bookmarkStart w:id="120" w:name="_Toc506934987"/>
       <w:r>
         <w:t>Ênfase</w:t>
       </w:r>
+      <w:bookmarkEnd w:id="119"/>
       <w:bookmarkEnd w:id="120"/>
-      <w:bookmarkEnd w:id="121"/>
     </w:p>
     <w:p>
       <w:pPr>
@@ -21496,7 +21735,7 @@
       <w:pPr>
         <w:pStyle w:val="0-QuadroLegenda"/>
       </w:pPr>
-      <w:bookmarkStart w:id="122" w:name="_Ref498967696"/>
+      <w:bookmarkStart w:id="121" w:name="_Ref498967696"/>
       <w:r>
         <w:rPr>
           <w:b/>
@@ -21534,7 +21773,7 @@
         </w:rPr>
         <w:fldChar w:fldCharType="end"/>
       </w:r>
-      <w:bookmarkEnd w:id="122"/>
+      <w:bookmarkEnd w:id="121"/>
       <w:r>
         <w:t xml:space="preserve"> - </w:t>
       </w:r>
@@ -21794,7 +22033,7 @@
       <w:pPr>
         <w:pStyle w:val="0-FiguraLegenda"/>
       </w:pPr>
-      <w:bookmarkStart w:id="123" w:name="_Ref498968051"/>
+      <w:bookmarkStart w:id="122" w:name="_Ref498968051"/>
       <w:r>
         <w:rPr>
           <w:b/>
@@ -21832,7 +22071,7 @@
         </w:rPr>
         <w:fldChar w:fldCharType="end"/>
       </w:r>
-      <w:bookmarkEnd w:id="123"/>
+      <w:bookmarkEnd w:id="122"/>
       <w:r>
         <w:t xml:space="preserve"> - </w:t>
       </w:r>
@@ -22079,13 +22318,13 @@
       <w:pPr>
         <w:pStyle w:val="0-TitNivel-3"/>
       </w:pPr>
-      <w:bookmarkStart w:id="124" w:name="_Toc503523983"/>
-      <w:bookmarkStart w:id="125" w:name="_Toc506934988"/>
+      <w:bookmarkStart w:id="123" w:name="_Toc503523983"/>
+      <w:bookmarkStart w:id="124" w:name="_Toc506934988"/>
       <w:r>
         <w:t>Cabeçalhos</w:t>
       </w:r>
+      <w:bookmarkEnd w:id="123"/>
       <w:bookmarkEnd w:id="124"/>
-      <w:bookmarkEnd w:id="125"/>
     </w:p>
     <w:p>
       <w:pPr>
@@ -22106,7 +22345,7 @@
       <w:r>
         <w:t xml:space="preserve">: </w:t>
       </w:r>
-      <w:commentRangeStart w:id="126"/>
+      <w:commentRangeStart w:id="125"/>
       <w:r>
         <w:rPr>
           <w:i/>
@@ -22114,14 +22353,14 @@
         </w:rPr>
         <w:t>setext</w:t>
       </w:r>
-      <w:commentRangeEnd w:id="126"/>
+      <w:commentRangeEnd w:id="125"/>
       <w:r>
         <w:rPr>
           <w:rStyle w:val="Refdecomentrio"/>
           <w:rFonts w:asciiTheme="minorHAnsi" w:hAnsiTheme="minorHAnsi" w:cstheme="minorBidi"/>
           <w:highlight w:val="yellow"/>
         </w:rPr>
-        <w:commentReference w:id="126"/>
+        <w:commentReference w:id="125"/>
       </w:r>
       <w:r>
         <w:rPr>
@@ -22135,7 +22374,7 @@
       <w:r>
         <w:t xml:space="preserve">e </w:t>
       </w:r>
-      <w:commentRangeStart w:id="127"/>
+      <w:commentRangeStart w:id="126"/>
       <w:r>
         <w:rPr>
           <w:i/>
@@ -22143,14 +22382,14 @@
         </w:rPr>
         <w:t>atx</w:t>
       </w:r>
-      <w:commentRangeEnd w:id="127"/>
+      <w:commentRangeEnd w:id="126"/>
       <w:r>
         <w:rPr>
           <w:rStyle w:val="Refdecomentrio"/>
           <w:rFonts w:asciiTheme="minorHAnsi" w:hAnsiTheme="minorHAnsi" w:cstheme="minorBidi"/>
           <w:highlight w:val="yellow"/>
         </w:rPr>
-        <w:commentReference w:id="127"/>
+        <w:commentReference w:id="126"/>
       </w:r>
       <w:r>
         <w:rPr>
@@ -22258,7 +22497,7 @@
       <w:pPr>
         <w:pStyle w:val="0-QuadroLegenda"/>
       </w:pPr>
-      <w:bookmarkStart w:id="128" w:name="_Ref498373055"/>
+      <w:bookmarkStart w:id="127" w:name="_Ref498373055"/>
       <w:r>
         <w:rPr>
           <w:b/>
@@ -22296,7 +22535,7 @@
         </w:rPr>
         <w:fldChar w:fldCharType="end"/>
       </w:r>
-      <w:bookmarkEnd w:id="128"/>
+      <w:bookmarkEnd w:id="127"/>
       <w:r>
         <w:t xml:space="preserve"> - </w:t>
       </w:r>
@@ -22539,7 +22778,7 @@
       <w:pPr>
         <w:pStyle w:val="0-FiguraLegenda"/>
       </w:pPr>
-      <w:bookmarkStart w:id="129" w:name="_Ref498374378"/>
+      <w:bookmarkStart w:id="128" w:name="_Ref498374378"/>
       <w:r>
         <w:rPr>
           <w:b/>
@@ -22577,7 +22816,7 @@
         </w:rPr>
         <w:fldChar w:fldCharType="end"/>
       </w:r>
-      <w:bookmarkEnd w:id="129"/>
+      <w:bookmarkEnd w:id="128"/>
       <w:r>
         <w:t xml:space="preserve"> - </w:t>
       </w:r>
@@ -22762,7 +23001,7 @@
       <w:pPr>
         <w:pStyle w:val="0-QuadroLegenda"/>
       </w:pPr>
-      <w:bookmarkStart w:id="130" w:name="_Ref498374052"/>
+      <w:bookmarkStart w:id="129" w:name="_Ref498374052"/>
       <w:r>
         <w:rPr>
           <w:b/>
@@ -22800,7 +23039,7 @@
         </w:rPr>
         <w:fldChar w:fldCharType="end"/>
       </w:r>
-      <w:bookmarkEnd w:id="130"/>
+      <w:bookmarkEnd w:id="129"/>
       <w:r>
         <w:t xml:space="preserve"> - </w:t>
       </w:r>
@@ -23140,7 +23379,7 @@
       <w:pPr>
         <w:pStyle w:val="0-FiguraLegenda"/>
       </w:pPr>
-      <w:bookmarkStart w:id="131" w:name="_Ref498951717"/>
+      <w:bookmarkStart w:id="130" w:name="_Ref498951717"/>
       <w:r>
         <w:rPr>
           <w:noProof/>
@@ -23233,63 +23472,63 @@
         </w:rPr>
         <w:fldChar w:fldCharType="end"/>
       </w:r>
+      <w:bookmarkEnd w:id="130"/>
+      <w:r>
+        <w:t xml:space="preserve"> - </w:t>
+      </w:r>
+      <w:r>
+        <w:rPr>
+          <w:i/>
+        </w:rPr>
+        <w:t>Markdown</w:t>
+      </w:r>
+      <w:r>
+        <w:t xml:space="preserve">: Saída </w:t>
+      </w:r>
+      <w:r>
+        <w:rPr>
+          <w:i/>
+        </w:rPr>
+        <w:t>HTML</w:t>
+      </w:r>
+      <w:r>
+        <w:t xml:space="preserve"> renderizada</w:t>
+      </w:r>
+      <w:r>
+        <w:t xml:space="preserve"> -</w:t>
+      </w:r>
+      <w:r>
+        <w:t xml:space="preserve"> </w:t>
+      </w:r>
+      <w:r>
+        <w:t>Cabeçalho modelo atx.</w:t>
+      </w:r>
+    </w:p>
+    <w:p>
+      <w:pPr>
+        <w:pStyle w:val="0-FiguraFonte"/>
+      </w:pPr>
+      <w:r>
+        <w:rPr>
+          <w:b/>
+        </w:rPr>
+        <w:t>Fonte:</w:t>
+      </w:r>
+      <w:r>
+        <w:t xml:space="preserve"> Autoria própria.</w:t>
+      </w:r>
+    </w:p>
+    <w:p>
+      <w:pPr>
+        <w:pStyle w:val="0-TitNivel-3"/>
+      </w:pPr>
+      <w:bookmarkStart w:id="131" w:name="_Toc503523984"/>
+      <w:bookmarkStart w:id="132" w:name="_Toc506934989"/>
+      <w:r>
+        <w:t>Listas</w:t>
+      </w:r>
       <w:bookmarkEnd w:id="131"/>
-      <w:r>
-        <w:t xml:space="preserve"> - </w:t>
-      </w:r>
-      <w:r>
-        <w:rPr>
-          <w:i/>
-        </w:rPr>
-        <w:t>Markdown</w:t>
-      </w:r>
-      <w:r>
-        <w:t xml:space="preserve">: Saída </w:t>
-      </w:r>
-      <w:r>
-        <w:rPr>
-          <w:i/>
-        </w:rPr>
-        <w:t>HTML</w:t>
-      </w:r>
-      <w:r>
-        <w:t xml:space="preserve"> renderizada</w:t>
-      </w:r>
-      <w:r>
-        <w:t xml:space="preserve"> -</w:t>
-      </w:r>
-      <w:r>
-        <w:t xml:space="preserve"> </w:t>
-      </w:r>
-      <w:r>
-        <w:t>Cabeçalho modelo atx.</w:t>
-      </w:r>
-    </w:p>
-    <w:p>
-      <w:pPr>
-        <w:pStyle w:val="0-FiguraFonte"/>
-      </w:pPr>
-      <w:r>
-        <w:rPr>
-          <w:b/>
-        </w:rPr>
-        <w:t>Fonte:</w:t>
-      </w:r>
-      <w:r>
-        <w:t xml:space="preserve"> Autoria própria.</w:t>
-      </w:r>
-    </w:p>
-    <w:p>
-      <w:pPr>
-        <w:pStyle w:val="0-TitNivel-3"/>
-      </w:pPr>
-      <w:bookmarkStart w:id="132" w:name="_Toc503523984"/>
-      <w:bookmarkStart w:id="133" w:name="_Toc506934989"/>
-      <w:r>
-        <w:t>Listas</w:t>
-      </w:r>
       <w:bookmarkEnd w:id="132"/>
-      <w:bookmarkEnd w:id="133"/>
     </w:p>
     <w:p>
       <w:pPr>
@@ -23381,7 +23620,7 @@
       <w:pPr>
         <w:pStyle w:val="0-QuadroLegenda"/>
       </w:pPr>
-      <w:bookmarkStart w:id="134" w:name="_Ref498951634"/>
+      <w:bookmarkStart w:id="133" w:name="_Ref498951634"/>
       <w:r>
         <w:rPr>
           <w:b/>
@@ -23419,7 +23658,7 @@
         </w:rPr>
         <w:fldChar w:fldCharType="end"/>
       </w:r>
-      <w:bookmarkEnd w:id="134"/>
+      <w:bookmarkEnd w:id="133"/>
       <w:r>
         <w:t xml:space="preserve"> - </w:t>
       </w:r>
@@ -23815,7 +24054,7 @@
       <w:pPr>
         <w:pStyle w:val="0-FiguraLegenda"/>
       </w:pPr>
-      <w:bookmarkStart w:id="135" w:name="_Ref498952168"/>
+      <w:bookmarkStart w:id="134" w:name="_Ref498952168"/>
       <w:r>
         <w:rPr>
           <w:noProof/>
@@ -23907,7 +24146,7 @@
         </w:rPr>
         <w:fldChar w:fldCharType="end"/>
       </w:r>
-      <w:bookmarkEnd w:id="135"/>
+      <w:bookmarkEnd w:id="134"/>
       <w:r>
         <w:t xml:space="preserve"> - </w:t>
       </w:r>
@@ -24011,7 +24250,7 @@
       <w:pPr>
         <w:pStyle w:val="0-QuadroLegenda"/>
       </w:pPr>
-      <w:bookmarkStart w:id="136" w:name="_Ref498953029"/>
+      <w:bookmarkStart w:id="135" w:name="_Ref498953029"/>
       <w:r>
         <w:rPr>
           <w:b/>
@@ -24049,7 +24288,7 @@
         </w:rPr>
         <w:fldChar w:fldCharType="end"/>
       </w:r>
-      <w:bookmarkEnd w:id="136"/>
+      <w:bookmarkEnd w:id="135"/>
       <w:r>
         <w:t xml:space="preserve"> </w:t>
       </w:r>
@@ -24614,7 +24853,7 @@
       <w:pPr>
         <w:pStyle w:val="0-FiguraLegenda"/>
       </w:pPr>
-      <w:bookmarkStart w:id="137" w:name="_Ref498953719"/>
+      <w:bookmarkStart w:id="136" w:name="_Ref498953719"/>
       <w:r>
         <w:rPr>
           <w:b/>
@@ -24707,7 +24946,7 @@
         </w:rPr>
         <w:fldChar w:fldCharType="end"/>
       </w:r>
-      <w:bookmarkEnd w:id="137"/>
+      <w:bookmarkEnd w:id="136"/>
       <w:r>
         <w:rPr>
           <w:b/>
@@ -24815,7 +25054,7 @@
       <w:pPr>
         <w:pStyle w:val="0-QuadroLegenda"/>
       </w:pPr>
-      <w:bookmarkStart w:id="138" w:name="_Ref498957387"/>
+      <w:bookmarkStart w:id="137" w:name="_Ref498957387"/>
       <w:r>
         <w:rPr>
           <w:b/>
@@ -24853,7 +25092,7 @@
         </w:rPr>
         <w:fldChar w:fldCharType="end"/>
       </w:r>
-      <w:bookmarkEnd w:id="138"/>
+      <w:bookmarkEnd w:id="137"/>
       <w:r>
         <w:t xml:space="preserve"> - </w:t>
       </w:r>
@@ -25446,7 +25685,7 @@
       <w:pPr>
         <w:pStyle w:val="0-FiguraLegenda"/>
       </w:pPr>
-      <w:bookmarkStart w:id="139" w:name="_Ref498957985"/>
+      <w:bookmarkStart w:id="138" w:name="_Ref498957985"/>
       <w:r>
         <w:rPr>
           <w:noProof/>
@@ -25541,9 +25780,76 @@
         </w:rPr>
         <w:fldChar w:fldCharType="end"/>
       </w:r>
+      <w:bookmarkEnd w:id="138"/>
+      <w:r>
+        <w:t xml:space="preserve"> - </w:t>
+      </w:r>
+      <w:r>
+        <w:rPr>
+          <w:i/>
+        </w:rPr>
+        <w:t>Markdown</w:t>
+      </w:r>
+      <w:r>
+        <w:t xml:space="preserve">: Saída </w:t>
+      </w:r>
+      <w:r>
+        <w:rPr>
+          <w:i/>
+        </w:rPr>
+        <w:t>HTML</w:t>
+      </w:r>
+      <w:r>
+        <w:t xml:space="preserve"> renderizada - Lista</w:t>
+      </w:r>
+      <w:r>
+        <w:t>s oredenadas e</w:t>
+      </w:r>
+      <w:r>
+        <w:t xml:space="preserve"> não ordenada</w:t>
+      </w:r>
+      <w:r>
+        <w:t>s</w:t>
+      </w:r>
+      <w:r>
+        <w:t>.</w:t>
+      </w:r>
+    </w:p>
+    <w:p>
+      <w:pPr>
+        <w:pStyle w:val="0-QuadroFonte"/>
+      </w:pPr>
+      <w:r>
+        <w:rPr>
+          <w:b/>
+        </w:rPr>
+        <w:t>Fonte:</w:t>
+      </w:r>
+      <w:r>
+        <w:t xml:space="preserve"> Autoria própria.</w:t>
+      </w:r>
+    </w:p>
+    <w:p>
+      <w:pPr>
+        <w:pStyle w:val="0-TitNivel-3"/>
+      </w:pPr>
+      <w:bookmarkStart w:id="139" w:name="_Toc503523985"/>
+      <w:bookmarkStart w:id="140" w:name="_Toc506934990"/>
+      <w:r>
+        <w:t>Citações</w:t>
+      </w:r>
+      <w:r>
+        <w:t xml:space="preserve"> em bloco</w:t>
+      </w:r>
       <w:bookmarkEnd w:id="139"/>
-      <w:r>
-        <w:t xml:space="preserve"> - </w:t>
+      <w:bookmarkEnd w:id="140"/>
+    </w:p>
+    <w:p>
+      <w:pPr>
+        <w:pStyle w:val="0-Normal"/>
+      </w:pPr>
+      <w:r>
+        <w:t xml:space="preserve">A existência de um elemento para formatação de bloco de citação na sintaxe da linguagem </w:t>
       </w:r>
       <w:r>
         <w:rPr>
@@ -25552,25 +25858,117 @@
         <w:t>Markdown</w:t>
       </w:r>
       <w:r>
-        <w:t xml:space="preserve">: Saída </w:t>
-      </w:r>
-      <w:r>
-        <w:rPr>
-          <w:i/>
-        </w:rPr>
-        <w:t>HTML</w:t>
-      </w:r>
-      <w:r>
-        <w:t xml:space="preserve"> renderizada - Lista</w:t>
-      </w:r>
-      <w:r>
-        <w:t>s oredenadas e</w:t>
-      </w:r>
-      <w:r>
-        <w:t xml:space="preserve"> não ordenada</w:t>
-      </w:r>
-      <w:r>
-        <w:t>s</w:t>
+        <w:t xml:space="preserve">, </w:t>
+      </w:r>
+      <w:r>
+        <w:t>denota claramente a intenção de John Gruber</w:t>
+      </w:r>
+      <w:r>
+        <w:t xml:space="preserve"> em criar uma ferramenta </w:t>
+      </w:r>
+      <w:r>
+        <w:t>para simplificar o trabalho daqueles que escrevem texto para a internet</w:t>
+      </w:r>
+      <w:r>
+        <w:t xml:space="preserve">, sendo que citações são elementos que se observa mais frequentemente em artigos de </w:t>
+      </w:r>
+      <w:r>
+        <w:rPr>
+          <w:i/>
+        </w:rPr>
+        <w:t>blogs</w:t>
+      </w:r>
+      <w:r>
+        <w:t xml:space="preserve"> e sites de notícias.</w:t>
+      </w:r>
+    </w:p>
+    <w:p>
+      <w:pPr>
+        <w:pStyle w:val="0-Normal"/>
+      </w:pPr>
+      <w:r>
+        <w:t>A tarefa de d</w:t>
+      </w:r>
+      <w:r>
+        <w:t>estacar um texto como citação em</w:t>
+      </w:r>
+      <w:r>
+        <w:t xml:space="preserve"> blo</w:t>
+      </w:r>
+      <w:r>
+        <w:t xml:space="preserve">co usando </w:t>
+      </w:r>
+      <w:r>
+        <w:rPr>
+          <w:i/>
+        </w:rPr>
+        <w:t>Markdown</w:t>
+      </w:r>
+      <w:r>
+        <w:t xml:space="preserve"> consiste em iniciar a linha com um caractere “&gt;” (maior que)</w:t>
+      </w:r>
+      <w:r>
+        <w:t xml:space="preserve"> e, p</w:t>
+      </w:r>
+      <w:r>
+        <w:t>ara interromper a sequência d</w:t>
+      </w:r>
+      <w:r>
+        <w:t>o bloco de citação basta inserir um parágrafo normal</w:t>
+      </w:r>
+      <w:r>
+        <w:t>,</w:t>
+      </w:r>
+      <w:r>
+        <w:t xml:space="preserve"> ou seja, uma linha em branco </w:t>
+      </w:r>
+      <w:r>
+        <w:t>conforme</w:t>
+      </w:r>
+      <w:r>
+        <w:t xml:space="preserve"> </w:t>
+      </w:r>
+      <w:r>
+        <w:t xml:space="preserve">a </w:t>
+      </w:r>
+      <w:r>
+        <w:t>demonstra</w:t>
+      </w:r>
+      <w:r>
+        <w:t>ção constante</w:t>
+      </w:r>
+      <w:r>
+        <w:t xml:space="preserve"> </w:t>
+      </w:r>
+      <w:r>
+        <w:t>no</w:t>
+      </w:r>
+      <w:r>
+        <w:t xml:space="preserve"> </w:t>
+      </w:r>
+      <w:r>
+        <w:fldChar w:fldCharType="begin"/>
+      </w:r>
+      <w:r>
+        <w:instrText xml:space="preserve"> REF _Ref498949413 \h </w:instrText>
+      </w:r>
+      <w:r>
+        <w:instrText xml:space="preserve"> \* MERGEFORMAT </w:instrText>
+      </w:r>
+      <w:r>
+        <w:fldChar w:fldCharType="separate"/>
+      </w:r>
+      <w:r>
+        <w:t xml:space="preserve">Quadro </w:t>
+      </w:r>
+      <w:r>
+        <w:rPr>
+          <w:noProof/>
+        </w:rPr>
+        <w:t>10</w:t>
+      </w:r>
+      <w:r>
+        <w:fldChar w:fldCharType="end"/>
       </w:r>
       <w:r>
         <w:t>.</w:t>
@@ -25578,168 +25976,9 @@
     </w:p>
     <w:p>
       <w:pPr>
-        <w:pStyle w:val="0-QuadroFonte"/>
-      </w:pPr>
-      <w:r>
-        <w:rPr>
-          <w:b/>
-        </w:rPr>
-        <w:t>Fonte:</w:t>
-      </w:r>
-      <w:r>
-        <w:t xml:space="preserve"> Autoria própria.</w:t>
-      </w:r>
-    </w:p>
-    <w:p>
-      <w:pPr>
-        <w:pStyle w:val="0-TitNivel-3"/>
-      </w:pPr>
-      <w:bookmarkStart w:id="140" w:name="_Toc503523985"/>
-      <w:bookmarkStart w:id="141" w:name="_Toc506934990"/>
-      <w:r>
-        <w:t>Citações</w:t>
-      </w:r>
-      <w:r>
-        <w:t xml:space="preserve"> em bloco</w:t>
-      </w:r>
-      <w:bookmarkEnd w:id="140"/>
-      <w:bookmarkEnd w:id="141"/>
-    </w:p>
-    <w:p>
-      <w:pPr>
-        <w:pStyle w:val="0-Normal"/>
-      </w:pPr>
-      <w:r>
-        <w:t xml:space="preserve">A existência de um elemento para formatação de bloco de citação na sintaxe da linguagem </w:t>
-      </w:r>
-      <w:r>
-        <w:rPr>
-          <w:i/>
-        </w:rPr>
-        <w:t>Markdown</w:t>
-      </w:r>
-      <w:r>
-        <w:t xml:space="preserve">, </w:t>
-      </w:r>
-      <w:r>
-        <w:t>denota claramente a intenção de John Gruber</w:t>
-      </w:r>
-      <w:r>
-        <w:t xml:space="preserve"> em criar uma ferramenta </w:t>
-      </w:r>
-      <w:r>
-        <w:t>para simplificar o trabalho daqueles que escrevem texto para a internet</w:t>
-      </w:r>
-      <w:r>
-        <w:t xml:space="preserve">, sendo que citações são elementos que se observa mais frequentemente em artigos de </w:t>
-      </w:r>
-      <w:r>
-        <w:rPr>
-          <w:i/>
-        </w:rPr>
-        <w:t>blogs</w:t>
-      </w:r>
-      <w:r>
-        <w:t xml:space="preserve"> e sites de notícias.</w:t>
-      </w:r>
-    </w:p>
-    <w:p>
-      <w:pPr>
-        <w:pStyle w:val="0-Normal"/>
-      </w:pPr>
-      <w:r>
-        <w:t>A tarefa de d</w:t>
-      </w:r>
-      <w:r>
-        <w:t>estacar um texto como citação em</w:t>
-      </w:r>
-      <w:r>
-        <w:t xml:space="preserve"> blo</w:t>
-      </w:r>
-      <w:r>
-        <w:t xml:space="preserve">co usando </w:t>
-      </w:r>
-      <w:r>
-        <w:rPr>
-          <w:i/>
-        </w:rPr>
-        <w:t>Markdown</w:t>
-      </w:r>
-      <w:r>
-        <w:t xml:space="preserve"> consiste em iniciar a linha com um caractere “&gt;” (maior que)</w:t>
-      </w:r>
-      <w:r>
-        <w:t xml:space="preserve"> e, p</w:t>
-      </w:r>
-      <w:r>
-        <w:t>ara interromper a sequência d</w:t>
-      </w:r>
-      <w:r>
-        <w:t>o bloco de citação basta inserir um parágrafo normal</w:t>
-      </w:r>
-      <w:r>
-        <w:t>,</w:t>
-      </w:r>
-      <w:r>
-        <w:t xml:space="preserve"> ou seja, uma linha em branco </w:t>
-      </w:r>
-      <w:r>
-        <w:t>conforme</w:t>
-      </w:r>
-      <w:r>
-        <w:t xml:space="preserve"> </w:t>
-      </w:r>
-      <w:r>
-        <w:t xml:space="preserve">a </w:t>
-      </w:r>
-      <w:r>
-        <w:t>demonstra</w:t>
-      </w:r>
-      <w:r>
-        <w:t>ção constante</w:t>
-      </w:r>
-      <w:r>
-        <w:t xml:space="preserve"> </w:t>
-      </w:r>
-      <w:r>
-        <w:t>no</w:t>
-      </w:r>
-      <w:r>
-        <w:t xml:space="preserve"> </w:t>
-      </w:r>
-      <w:r>
-        <w:fldChar w:fldCharType="begin"/>
-      </w:r>
-      <w:r>
-        <w:instrText xml:space="preserve"> REF _Ref498949413 \h </w:instrText>
-      </w:r>
-      <w:r>
-        <w:instrText xml:space="preserve"> \* MERGEFORMAT </w:instrText>
-      </w:r>
-      <w:r>
-        <w:fldChar w:fldCharType="separate"/>
-      </w:r>
-      <w:r>
-        <w:t xml:space="preserve">Quadro </w:t>
-      </w:r>
-      <w:r>
-        <w:rPr>
-          <w:noProof/>
-        </w:rPr>
-        <w:t>10</w:t>
-      </w:r>
-      <w:r>
-        <w:fldChar w:fldCharType="end"/>
-      </w:r>
-      <w:r>
-        <w:t>.</w:t>
-      </w:r>
-    </w:p>
-    <w:p>
-      <w:pPr>
         <w:pStyle w:val="0-QuadroLegenda"/>
       </w:pPr>
-      <w:bookmarkStart w:id="142" w:name="_Ref498949413"/>
+      <w:bookmarkStart w:id="141" w:name="_Ref498949413"/>
       <w:r>
         <w:rPr>
           <w:b/>
@@ -25778,7 +26017,7 @@
         </w:rPr>
         <w:fldChar w:fldCharType="end"/>
       </w:r>
-      <w:bookmarkEnd w:id="142"/>
+      <w:bookmarkEnd w:id="141"/>
       <w:r>
         <w:t xml:space="preserve"> - </w:t>
       </w:r>
@@ -26150,7 +26389,7 @@
       <w:pPr>
         <w:pStyle w:val="0-FiguraLegenda"/>
       </w:pPr>
-      <w:bookmarkStart w:id="143" w:name="_Ref498949996"/>
+      <w:bookmarkStart w:id="142" w:name="_Ref498949996"/>
       <w:r>
         <w:rPr>
           <w:b/>
@@ -26244,7 +26483,7 @@
         </w:rPr>
         <w:fldChar w:fldCharType="end"/>
       </w:r>
-      <w:bookmarkEnd w:id="143"/>
+      <w:bookmarkEnd w:id="142"/>
       <w:r>
         <w:t xml:space="preserve"> - </w:t>
       </w:r>
@@ -26385,7 +26624,7 @@
       <w:pPr>
         <w:pStyle w:val="0-QuadroLegenda"/>
       </w:pPr>
-      <w:bookmarkStart w:id="144" w:name="_Ref498962342"/>
+      <w:bookmarkStart w:id="143" w:name="_Ref498962342"/>
       <w:r>
         <w:rPr>
           <w:b/>
@@ -26424,7 +26663,7 @@
         </w:rPr>
         <w:fldChar w:fldCharType="end"/>
       </w:r>
-      <w:bookmarkEnd w:id="144"/>
+      <w:bookmarkEnd w:id="143"/>
       <w:r>
         <w:t xml:space="preserve"> - </w:t>
       </w:r>
@@ -26886,7 +27125,7 @@
       <w:pPr>
         <w:pStyle w:val="0-FiguraLegenda"/>
       </w:pPr>
-      <w:bookmarkStart w:id="145" w:name="_Ref498963485"/>
+      <w:bookmarkStart w:id="144" w:name="_Ref498963485"/>
       <w:r>
         <w:rPr>
           <w:b/>
@@ -26924,7 +27163,7 @@
         </w:rPr>
         <w:fldChar w:fldCharType="end"/>
       </w:r>
-      <w:bookmarkEnd w:id="145"/>
+      <w:bookmarkEnd w:id="144"/>
       <w:r>
         <w:rPr>
           <w:b/>
@@ -27031,13 +27270,13 @@
       <w:pPr>
         <w:pStyle w:val="0-TitNivel-3"/>
       </w:pPr>
-      <w:bookmarkStart w:id="146" w:name="_Toc503523986"/>
-      <w:bookmarkStart w:id="147" w:name="_Toc506934991"/>
+      <w:bookmarkStart w:id="145" w:name="_Toc503523986"/>
+      <w:bookmarkStart w:id="146" w:name="_Toc506934991"/>
       <w:r>
         <w:t>Links</w:t>
       </w:r>
+      <w:bookmarkEnd w:id="145"/>
       <w:bookmarkEnd w:id="146"/>
-      <w:bookmarkEnd w:id="147"/>
     </w:p>
     <w:p>
       <w:pPr>
@@ -27382,7 +27621,7 @@
       <w:pPr>
         <w:pStyle w:val="0-QuadroLegenda"/>
       </w:pPr>
-      <w:bookmarkStart w:id="148" w:name="_Ref498978098"/>
+      <w:bookmarkStart w:id="147" w:name="_Ref498978098"/>
       <w:r>
         <w:rPr>
           <w:b/>
@@ -27420,7 +27659,7 @@
         </w:rPr>
         <w:fldChar w:fldCharType="end"/>
       </w:r>
-      <w:bookmarkEnd w:id="148"/>
+      <w:bookmarkEnd w:id="147"/>
       <w:r>
         <w:t xml:space="preserve"> - </w:t>
       </w:r>
@@ -27718,7 +27957,7 @@
       <w:pPr>
         <w:pStyle w:val="0-QuadroLegenda"/>
       </w:pPr>
-      <w:bookmarkStart w:id="149" w:name="_Ref498979116"/>
+      <w:bookmarkStart w:id="148" w:name="_Ref498979116"/>
       <w:r>
         <w:rPr>
           <w:noProof/>
@@ -27811,7 +28050,7 @@
         </w:rPr>
         <w:fldChar w:fldCharType="end"/>
       </w:r>
-      <w:bookmarkEnd w:id="149"/>
+      <w:bookmarkEnd w:id="148"/>
       <w:r>
         <w:t xml:space="preserve"> - </w:t>
       </w:r>
@@ -28122,8 +28361,8 @@
       <w:pPr>
         <w:pStyle w:val="0-QuadroLegenda"/>
       </w:pPr>
-      <w:bookmarkStart w:id="150" w:name="_Ref498981646"/>
-      <w:bookmarkStart w:id="151" w:name="_Ref498981629"/>
+      <w:bookmarkStart w:id="149" w:name="_Ref498981646"/>
+      <w:bookmarkStart w:id="150" w:name="_Ref498981629"/>
       <w:r>
         <w:rPr>
           <w:b/>
@@ -28161,32 +28400,32 @@
         </w:rPr>
         <w:fldChar w:fldCharType="end"/>
       </w:r>
+      <w:bookmarkEnd w:id="149"/>
+      <w:r>
+        <w:t xml:space="preserve"> - </w:t>
+      </w:r>
+      <w:r>
+        <w:rPr>
+          <w:i/>
+        </w:rPr>
+        <w:t>Markdown</w:t>
+      </w:r>
+      <w:r>
+        <w:t xml:space="preserve">: Sintaxe de formatação - </w:t>
+      </w:r>
+      <w:r>
+        <w:rPr>
+          <w:i/>
+        </w:rPr>
+        <w:t>Links</w:t>
+      </w:r>
+      <w:r>
+        <w:t xml:space="preserve"> por referência</w:t>
+      </w:r>
+      <w:r>
+        <w:t>.</w:t>
+      </w:r>
       <w:bookmarkEnd w:id="150"/>
-      <w:r>
-        <w:t xml:space="preserve"> - </w:t>
-      </w:r>
-      <w:r>
-        <w:rPr>
-          <w:i/>
-        </w:rPr>
-        <w:t>Markdown</w:t>
-      </w:r>
-      <w:r>
-        <w:t xml:space="preserve">: Sintaxe de formatação - </w:t>
-      </w:r>
-      <w:r>
-        <w:rPr>
-          <w:i/>
-        </w:rPr>
-        <w:t>Links</w:t>
-      </w:r>
-      <w:r>
-        <w:t xml:space="preserve"> por referência</w:t>
-      </w:r>
-      <w:r>
-        <w:t>.</w:t>
-      </w:r>
-      <w:bookmarkEnd w:id="151"/>
     </w:p>
     <w:tbl>
       <w:tblPr>
@@ -28509,7 +28748,7 @@
       <w:pPr>
         <w:pStyle w:val="0-FiguraLegenda"/>
       </w:pPr>
-      <w:bookmarkStart w:id="152" w:name="_Ref498982191"/>
+      <w:bookmarkStart w:id="151" w:name="_Ref498982191"/>
       <w:r>
         <w:rPr>
           <w:b/>
@@ -28547,71 +28786,71 @@
         </w:rPr>
         <w:fldChar w:fldCharType="end"/>
       </w:r>
+      <w:bookmarkEnd w:id="151"/>
+      <w:r>
+        <w:t xml:space="preserve"> - </w:t>
+      </w:r>
+      <w:r>
+        <w:rPr>
+          <w:i/>
+        </w:rPr>
+        <w:t>Markdown</w:t>
+      </w:r>
+      <w:r>
+        <w:t xml:space="preserve">: Saída </w:t>
+      </w:r>
+      <w:r>
+        <w:rPr>
+          <w:i/>
+        </w:rPr>
+        <w:t>HTML</w:t>
+      </w:r>
+      <w:r>
+        <w:t xml:space="preserve"> renderizada – </w:t>
+      </w:r>
+      <w:r>
+        <w:rPr>
+          <w:i/>
+        </w:rPr>
+        <w:t>Links</w:t>
+      </w:r>
+      <w:r>
+        <w:t xml:space="preserve"> </w:t>
+      </w:r>
+      <w:r>
+        <w:t>por referência</w:t>
+      </w:r>
+      <w:r>
+        <w:t>.</w:t>
+      </w:r>
+    </w:p>
+    <w:p>
+      <w:pPr>
+        <w:pStyle w:val="0-FiguraFonte"/>
+      </w:pPr>
+      <w:r>
+        <w:rPr>
+          <w:b/>
+        </w:rPr>
+        <w:t>Fonte:</w:t>
+      </w:r>
+      <w:r>
+        <w:t xml:space="preserve"> Autoria própria.</w:t>
+      </w:r>
+    </w:p>
+    <w:p>
+      <w:pPr>
+        <w:pStyle w:val="0-TitNivel-3"/>
+      </w:pPr>
+      <w:bookmarkStart w:id="152" w:name="_Ref498970183"/>
+      <w:bookmarkStart w:id="153" w:name="_Toc503523987"/>
+      <w:bookmarkStart w:id="154" w:name="_Toc506934992"/>
+      <w:r>
+        <w:t>Imagens</w:t>
+      </w:r>
       <w:bookmarkEnd w:id="152"/>
-      <w:r>
-        <w:t xml:space="preserve"> - </w:t>
-      </w:r>
-      <w:r>
-        <w:rPr>
-          <w:i/>
-        </w:rPr>
-        <w:t>Markdown</w:t>
-      </w:r>
-      <w:r>
-        <w:t xml:space="preserve">: Saída </w:t>
-      </w:r>
-      <w:r>
-        <w:rPr>
-          <w:i/>
-        </w:rPr>
-        <w:t>HTML</w:t>
-      </w:r>
-      <w:r>
-        <w:t xml:space="preserve"> renderizada – </w:t>
-      </w:r>
-      <w:r>
-        <w:rPr>
-          <w:i/>
-        </w:rPr>
-        <w:t>Links</w:t>
-      </w:r>
-      <w:r>
-        <w:t xml:space="preserve"> </w:t>
-      </w:r>
-      <w:r>
-        <w:t>por referência</w:t>
-      </w:r>
-      <w:r>
-        <w:t>.</w:t>
-      </w:r>
-    </w:p>
-    <w:p>
-      <w:pPr>
-        <w:pStyle w:val="0-FiguraFonte"/>
-      </w:pPr>
-      <w:r>
-        <w:rPr>
-          <w:b/>
-        </w:rPr>
-        <w:t>Fonte:</w:t>
-      </w:r>
-      <w:r>
-        <w:t xml:space="preserve"> Autoria própria.</w:t>
-      </w:r>
-    </w:p>
-    <w:p>
-      <w:pPr>
-        <w:pStyle w:val="0-TitNivel-3"/>
-      </w:pPr>
-      <w:bookmarkStart w:id="153" w:name="_Ref498970183"/>
-      <w:bookmarkStart w:id="154" w:name="_Toc503523987"/>
-      <w:bookmarkStart w:id="155" w:name="_Toc506934992"/>
-      <w:r>
-        <w:t>Imagens</w:t>
-      </w:r>
       <w:bookmarkEnd w:id="153"/>
       <w:bookmarkEnd w:id="154"/>
-      <w:bookmarkEnd w:id="155"/>
     </w:p>
     <w:p>
       <w:pPr>
@@ -28797,8 +29036,8 @@
       <w:pPr>
         <w:pStyle w:val="0-QuadroLegenda"/>
       </w:pPr>
-      <w:bookmarkStart w:id="156" w:name="_Ref499194925"/>
-      <w:bookmarkStart w:id="157" w:name="_Ref499195771"/>
+      <w:bookmarkStart w:id="155" w:name="_Ref499194925"/>
+      <w:bookmarkStart w:id="156" w:name="_Ref499195771"/>
       <w:r>
         <w:rPr>
           <w:b/>
@@ -28836,23 +29075,23 @@
         </w:rPr>
         <w:fldChar w:fldCharType="end"/>
       </w:r>
+      <w:bookmarkEnd w:id="155"/>
+      <w:r>
+        <w:t xml:space="preserve"> - </w:t>
+      </w:r>
+      <w:r>
+        <w:rPr>
+          <w:i/>
+        </w:rPr>
+        <w:t>Markdown</w:t>
+      </w:r>
+      <w:r>
+        <w:t xml:space="preserve">: Sintaxe de formatação - </w:t>
+      </w:r>
+      <w:r>
+        <w:t>Imagens</w:t>
+      </w:r>
       <w:bookmarkEnd w:id="156"/>
-      <w:r>
-        <w:t xml:space="preserve"> - </w:t>
-      </w:r>
-      <w:r>
-        <w:rPr>
-          <w:i/>
-        </w:rPr>
-        <w:t>Markdown</w:t>
-      </w:r>
-      <w:r>
-        <w:t xml:space="preserve">: Sintaxe de formatação - </w:t>
-      </w:r>
-      <w:r>
-        <w:t>Imagens</w:t>
-      </w:r>
-      <w:bookmarkEnd w:id="157"/>
       <w:r>
         <w:t>.</w:t>
       </w:r>
@@ -29200,7 +29439,7 @@
       <w:pPr>
         <w:pStyle w:val="0-FiguraLegenda"/>
       </w:pPr>
-      <w:bookmarkStart w:id="158" w:name="_Ref499195704"/>
+      <w:bookmarkStart w:id="157" w:name="_Ref499195704"/>
       <w:r>
         <w:rPr>
           <w:b/>
@@ -29238,7 +29477,7 @@
         </w:rPr>
         <w:fldChar w:fldCharType="end"/>
       </w:r>
-      <w:bookmarkEnd w:id="158"/>
+      <w:bookmarkEnd w:id="157"/>
       <w:r>
         <w:t xml:space="preserve"> - </w:t>
       </w:r>
@@ -29422,16 +29661,16 @@
       <w:pPr>
         <w:pStyle w:val="0-TitNivel-3"/>
       </w:pPr>
-      <w:bookmarkStart w:id="159" w:name="_Toc503523988"/>
-      <w:bookmarkStart w:id="160" w:name="_Toc506934993"/>
+      <w:bookmarkStart w:id="158" w:name="_Toc503523988"/>
+      <w:bookmarkStart w:id="159" w:name="_Toc506934993"/>
       <w:r>
         <w:t>C</w:t>
       </w:r>
       <w:r>
         <w:t>ódigo</w:t>
       </w:r>
+      <w:bookmarkEnd w:id="158"/>
       <w:bookmarkEnd w:id="159"/>
-      <w:bookmarkEnd w:id="160"/>
     </w:p>
     <w:p>
       <w:pPr>
@@ -29624,20 +29863,20 @@
       <w:r>
         <w:t xml:space="preserve">um parágrafo qualquer é preciso envolver o trecho com o caractere “`” </w:t>
       </w:r>
-      <w:commentRangeStart w:id="161"/>
+      <w:commentRangeStart w:id="160"/>
       <w:r>
         <w:rPr>
           <w:highlight w:val="yellow"/>
         </w:rPr>
         <w:t>(apostrofe)</w:t>
       </w:r>
-      <w:commentRangeEnd w:id="161"/>
+      <w:commentRangeEnd w:id="160"/>
       <w:r>
         <w:rPr>
           <w:rStyle w:val="Refdecomentrio"/>
           <w:rFonts w:asciiTheme="minorHAnsi" w:hAnsiTheme="minorHAnsi" w:cstheme="minorBidi"/>
         </w:rPr>
-        <w:commentReference w:id="161"/>
+        <w:commentReference w:id="160"/>
       </w:r>
       <w:r>
         <w:t>. E para a obtenção de um bloco de código, deve-se separar o trecho do texto normal com uma linha em branco e então cada linha pertencente ao código deve ser precedida por um caractere de tabulação.</w:t>
@@ -29694,7 +29933,7 @@
       <w:pPr>
         <w:pStyle w:val="0-QuadroLegenda"/>
       </w:pPr>
-      <w:bookmarkStart w:id="162" w:name="_Ref499200724"/>
+      <w:bookmarkStart w:id="161" w:name="_Ref499200724"/>
       <w:r>
         <w:rPr>
           <w:b/>
@@ -29732,7 +29971,7 @@
         </w:rPr>
         <w:fldChar w:fldCharType="end"/>
       </w:r>
-      <w:bookmarkEnd w:id="162"/>
+      <w:bookmarkEnd w:id="161"/>
       <w:r>
         <w:t xml:space="preserve"> - </w:t>
       </w:r>
@@ -30083,7 +30322,7 @@
       <w:pPr>
         <w:pStyle w:val="0-FiguraLegenda"/>
       </w:pPr>
-      <w:bookmarkStart w:id="163" w:name="_Ref499201098"/>
+      <w:bookmarkStart w:id="162" w:name="_Ref499201098"/>
       <w:r>
         <w:rPr>
           <w:b/>
@@ -30122,7 +30361,7 @@
         </w:rPr>
         <w:fldChar w:fldCharType="end"/>
       </w:r>
-      <w:bookmarkEnd w:id="163"/>
+      <w:bookmarkEnd w:id="162"/>
       <w:r>
         <w:t xml:space="preserve"> </w:t>
       </w:r>
@@ -30223,13 +30462,13 @@
       <w:pPr>
         <w:pStyle w:val="0-TitNivel-3"/>
       </w:pPr>
-      <w:bookmarkStart w:id="164" w:name="_Toc503523989"/>
-      <w:bookmarkStart w:id="165" w:name="_Toc506934994"/>
+      <w:bookmarkStart w:id="163" w:name="_Toc503523989"/>
+      <w:bookmarkStart w:id="164" w:name="_Toc506934994"/>
       <w:r>
         <w:t>Caractere de Escape</w:t>
       </w:r>
+      <w:bookmarkEnd w:id="163"/>
       <w:bookmarkEnd w:id="164"/>
-      <w:bookmarkEnd w:id="165"/>
     </w:p>
     <w:p>
       <w:pPr>
@@ -30377,8 +30616,8 @@
       <w:pPr>
         <w:pStyle w:val="0-QuadroLegenda"/>
       </w:pPr>
-      <w:bookmarkStart w:id="166" w:name="_Ref499203171"/>
-      <w:bookmarkStart w:id="167" w:name="_Ref499203163"/>
+      <w:bookmarkStart w:id="165" w:name="_Ref499203171"/>
+      <w:bookmarkStart w:id="166" w:name="_Ref499203163"/>
       <w:r>
         <w:rPr>
           <w:b/>
@@ -30416,29 +30655,29 @@
         </w:rPr>
         <w:fldChar w:fldCharType="end"/>
       </w:r>
+      <w:bookmarkEnd w:id="165"/>
+      <w:r>
+        <w:rPr>
+          <w:b/>
+        </w:rPr>
+        <w:t xml:space="preserve"> </w:t>
+      </w:r>
+      <w:r>
+        <w:t xml:space="preserve">- </w:t>
+      </w:r>
+      <w:r>
+        <w:rPr>
+          <w:i/>
+        </w:rPr>
+        <w:t>Markdown</w:t>
+      </w:r>
+      <w:r>
+        <w:t xml:space="preserve">: Sintaxe de formatação - </w:t>
+      </w:r>
+      <w:r>
+        <w:t>Caractere de escape.</w:t>
+      </w:r>
       <w:bookmarkEnd w:id="166"/>
-      <w:r>
-        <w:rPr>
-          <w:b/>
-        </w:rPr>
-        <w:t xml:space="preserve"> </w:t>
-      </w:r>
-      <w:r>
-        <w:t xml:space="preserve">- </w:t>
-      </w:r>
-      <w:r>
-        <w:rPr>
-          <w:i/>
-        </w:rPr>
-        <w:t>Markdown</w:t>
-      </w:r>
-      <w:r>
-        <w:t xml:space="preserve">: Sintaxe de formatação - </w:t>
-      </w:r>
-      <w:r>
-        <w:t>Caractere de escape.</w:t>
-      </w:r>
-      <w:bookmarkEnd w:id="167"/>
     </w:p>
     <w:tbl>
       <w:tblPr>
@@ -30741,12 +30980,12 @@
       <w:pPr>
         <w:pStyle w:val="0-TitNivel-2"/>
       </w:pPr>
-      <w:bookmarkStart w:id="168" w:name="_Toc506934995"/>
+      <w:bookmarkStart w:id="167" w:name="_Toc506934995"/>
       <w:r>
         <w:lastRenderedPageBreak/>
         <w:t>PARSER</w:t>
       </w:r>
-      <w:bookmarkEnd w:id="168"/>
+      <w:bookmarkEnd w:id="167"/>
     </w:p>
     <w:p>
       <w:pPr>
@@ -30899,7 +31138,7 @@
       <w:pPr>
         <w:pStyle w:val="0-Normal"/>
       </w:pPr>
-      <w:commentRangeStart w:id="169"/>
+      <w:commentRangeStart w:id="168"/>
       <w:r>
         <w:rPr>
           <w:highlight w:val="yellow"/>
@@ -30926,40 +31165,40 @@
         </w:rPr>
         <w:t>.</w:t>
       </w:r>
-      <w:commentRangeEnd w:id="169"/>
+      <w:commentRangeEnd w:id="168"/>
       <w:r>
         <w:rPr>
           <w:rStyle w:val="Refdecomentrio"/>
           <w:rFonts w:asciiTheme="minorHAnsi" w:hAnsiTheme="minorHAnsi" w:cstheme="minorBidi"/>
           <w:highlight w:val="yellow"/>
         </w:rPr>
+        <w:commentReference w:id="168"/>
+      </w:r>
+    </w:p>
+    <w:p>
+      <w:pPr>
+        <w:pStyle w:val="0-Normal"/>
+      </w:pPr>
+      <w:r>
+        <w:t xml:space="preserve">Tal software está disponível na página do projeto e licenciado como software livre sob os termos de uma licença </w:t>
+      </w:r>
+      <w:r>
+        <w:t xml:space="preserve">no estilo </w:t>
+      </w:r>
+      <w:commentRangeStart w:id="169"/>
+      <w:r>
+        <w:rPr>
+          <w:i/>
+          <w:highlight w:val="yellow"/>
+        </w:rPr>
+        <w:t>BSD open source</w:t>
+      </w:r>
+      <w:commentRangeEnd w:id="169"/>
+      <w:r>
+        <w:rPr>
+          <w:highlight w:val="yellow"/>
+        </w:rPr>
         <w:commentReference w:id="169"/>
-      </w:r>
-    </w:p>
-    <w:p>
-      <w:pPr>
-        <w:pStyle w:val="0-Normal"/>
-      </w:pPr>
-      <w:r>
-        <w:t xml:space="preserve">Tal software está disponível na página do projeto e licenciado como software livre sob os termos de uma licença </w:t>
-      </w:r>
-      <w:r>
-        <w:t xml:space="preserve">no estilo </w:t>
-      </w:r>
-      <w:commentRangeStart w:id="170"/>
-      <w:r>
-        <w:rPr>
-          <w:i/>
-          <w:highlight w:val="yellow"/>
-        </w:rPr>
-        <w:t>BSD open source</w:t>
-      </w:r>
-      <w:commentRangeEnd w:id="170"/>
-      <w:r>
-        <w:rPr>
-          <w:highlight w:val="yellow"/>
-        </w:rPr>
-        <w:commentReference w:id="170"/>
       </w:r>
       <w:r>
         <w:rPr>
@@ -31040,7 +31279,7 @@
       <w:r>
         <w:t xml:space="preserve">Tais softwares podem ser utilizados em conjunto com outras aplicações, ou seja, servindo como um </w:t>
       </w:r>
-      <w:commentRangeStart w:id="171"/>
+      <w:commentRangeStart w:id="170"/>
       <w:r>
         <w:rPr>
           <w:i/>
@@ -31048,14 +31287,14 @@
         </w:rPr>
         <w:t>plugin</w:t>
       </w:r>
-      <w:commentRangeEnd w:id="171"/>
+      <w:commentRangeEnd w:id="170"/>
       <w:r>
         <w:rPr>
           <w:rStyle w:val="Refdecomentrio"/>
           <w:rFonts w:asciiTheme="minorHAnsi" w:hAnsiTheme="minorHAnsi" w:cstheme="minorBidi"/>
           <w:highlight w:val="yellow"/>
         </w:rPr>
-        <w:commentReference w:id="171"/>
+        <w:commentReference w:id="170"/>
       </w:r>
       <w:r>
         <w:rPr>
@@ -31074,21 +31313,21 @@
           <w:highlight w:val="yellow"/>
         </w:rPr>
       </w:pPr>
-      <w:commentRangeStart w:id="172"/>
+      <w:commentRangeStart w:id="171"/>
       <w:r>
         <w:rPr>
           <w:highlight w:val="yellow"/>
         </w:rPr>
         <w:t>Elencar alguns exemplos de parser...</w:t>
       </w:r>
-      <w:commentRangeEnd w:id="172"/>
+      <w:commentRangeEnd w:id="171"/>
       <w:r>
         <w:rPr>
           <w:rStyle w:val="Refdecomentrio"/>
           <w:rFonts w:asciiTheme="minorHAnsi" w:hAnsiTheme="minorHAnsi" w:cstheme="minorBidi"/>
           <w:highlight w:val="yellow"/>
         </w:rPr>
-        <w:commentReference w:id="172"/>
+        <w:commentReference w:id="171"/>
       </w:r>
     </w:p>
     <w:p>
@@ -31161,11 +31400,11 @@
       <w:pPr>
         <w:pStyle w:val="0-TitNivel-2"/>
       </w:pPr>
-      <w:bookmarkStart w:id="173" w:name="_Toc506934996"/>
+      <w:bookmarkStart w:id="172" w:name="_Toc506934996"/>
       <w:r>
         <w:t>PADRONIZAÇÃO DAS ESPECIFICAÇÕES</w:t>
       </w:r>
-      <w:bookmarkEnd w:id="173"/>
+      <w:bookmarkEnd w:id="172"/>
     </w:p>
     <w:p>
       <w:pPr>
@@ -31232,7 +31471,7 @@
           <w:highlight w:val="yellow"/>
         </w:rPr>
       </w:pPr>
-      <w:commentRangeStart w:id="174"/>
+      <w:commentRangeStart w:id="173"/>
       <w:r>
         <w:rPr>
           <w:highlight w:val="yellow"/>
@@ -31265,57 +31504,57 @@
         </w:rPr>
         <w:t>RFCs...</w:t>
       </w:r>
-      <w:commentRangeEnd w:id="174"/>
+      <w:commentRangeEnd w:id="173"/>
       <w:r>
         <w:rPr>
           <w:rStyle w:val="Refdecomentrio"/>
           <w:rFonts w:asciiTheme="minorHAnsi" w:hAnsiTheme="minorHAnsi" w:cstheme="minorBidi"/>
           <w:highlight w:val="yellow"/>
         </w:rPr>
-        <w:commentReference w:id="174"/>
+        <w:commentReference w:id="173"/>
       </w:r>
     </w:p>
     <w:p>
       <w:pPr>
         <w:pStyle w:val="0-TitNivel-3"/>
       </w:pPr>
-      <w:bookmarkStart w:id="175" w:name="_Toc506934997"/>
+      <w:bookmarkStart w:id="174" w:name="_Toc506934997"/>
       <w:r>
         <w:lastRenderedPageBreak/>
         <w:t>Recursos implementados</w:t>
       </w:r>
-      <w:bookmarkEnd w:id="175"/>
+      <w:bookmarkEnd w:id="174"/>
     </w:p>
     <w:p>
       <w:pPr>
         <w:pStyle w:val="0-Normal"/>
       </w:pPr>
-      <w:commentRangeStart w:id="176"/>
+      <w:commentRangeStart w:id="175"/>
       <w:r>
         <w:rPr>
           <w:highlight w:val="yellow"/>
         </w:rPr>
         <w:t>Com base nas especificações ... foram especificados novos recursos tais como:</w:t>
       </w:r>
-      <w:commentRangeEnd w:id="176"/>
+      <w:commentRangeEnd w:id="175"/>
       <w:r>
         <w:rPr>
           <w:rStyle w:val="Refdecomentrio"/>
           <w:rFonts w:asciiTheme="minorHAnsi" w:hAnsiTheme="minorHAnsi" w:cstheme="minorBidi"/>
         </w:rPr>
-        <w:commentReference w:id="176"/>
+        <w:commentReference w:id="175"/>
       </w:r>
     </w:p>
     <w:p>
       <w:pPr>
         <w:pStyle w:val="0-TitNivel-2"/>
       </w:pPr>
-      <w:bookmarkStart w:id="177" w:name="_Toc506934998"/>
-      <w:bookmarkEnd w:id="105"/>
+      <w:bookmarkStart w:id="176" w:name="_Toc506934998"/>
+      <w:bookmarkEnd w:id="104"/>
       <w:r>
         <w:t>TECNOLOGIA DA INFORMAÇÃO E COMUNICAÇÃO</w:t>
       </w:r>
-      <w:bookmarkEnd w:id="177"/>
+      <w:bookmarkEnd w:id="176"/>
     </w:p>
     <w:p>
       <w:pPr>
@@ -31324,7 +31563,7 @@
           <w:i/>
         </w:rPr>
       </w:pPr>
-      <w:commentRangeStart w:id="178"/>
+      <w:commentRangeStart w:id="177"/>
       <w:r>
         <w:rPr>
           <w:highlight w:val="yellow"/>
@@ -31338,90 +31577,90 @@
         </w:rPr>
         <w:t>git...</w:t>
       </w:r>
-      <w:commentRangeEnd w:id="178"/>
+      <w:commentRangeEnd w:id="177"/>
       <w:r>
         <w:rPr>
           <w:rStyle w:val="Refdecomentrio"/>
           <w:rFonts w:asciiTheme="minorHAnsi" w:hAnsiTheme="minorHAnsi" w:cstheme="minorBidi"/>
           <w:highlight w:val="yellow"/>
         </w:rPr>
-        <w:commentReference w:id="178"/>
+        <w:commentReference w:id="177"/>
       </w:r>
     </w:p>
     <w:p>
       <w:pPr>
         <w:pStyle w:val="0-Normal"/>
       </w:pPr>
-      <w:commentRangeStart w:id="179"/>
+      <w:commentRangeStart w:id="178"/>
       <w:r>
         <w:rPr>
           <w:highlight w:val="red"/>
         </w:rPr>
         <w:t>(FALAR SOBRE A TECNOLOGIA APLICADA A DOCUMENTAÇÃO DE SOFTWARE, ESPECIFICAMENTE QUANTO A RELAÇÃO DE TEMPO NECESSÁRIO PARA DOCUMENTAR E ATENDIMENTO DOS PRAZOS LEMBRANDO DE FALAR SOBRE O LICENCIAMENTO DE USO)</w:t>
       </w:r>
-      <w:commentRangeEnd w:id="179"/>
+      <w:commentRangeEnd w:id="178"/>
       <w:r>
         <w:rPr>
           <w:rStyle w:val="Refdecomentrio"/>
           <w:rFonts w:asciiTheme="minorHAnsi" w:hAnsiTheme="minorHAnsi" w:cstheme="minorBidi"/>
         </w:rPr>
-        <w:commentReference w:id="179"/>
+        <w:commentReference w:id="178"/>
       </w:r>
     </w:p>
     <w:p>
       <w:pPr>
         <w:pStyle w:val="0-TitNivel-2"/>
       </w:pPr>
-      <w:bookmarkStart w:id="180" w:name="_Toc506934999"/>
+      <w:bookmarkStart w:id="179" w:name="_Toc506934999"/>
       <w:r>
         <w:t>ARQUITETURA DE SISTEMAS DE INFORMAÇÃO</w:t>
       </w:r>
-      <w:bookmarkEnd w:id="180"/>
+      <w:bookmarkEnd w:id="179"/>
     </w:p>
     <w:p>
       <w:pPr>
         <w:pStyle w:val="0-Normal"/>
       </w:pPr>
-      <w:commentRangeStart w:id="181"/>
+      <w:commentRangeStart w:id="180"/>
       <w:r>
         <w:rPr>
           <w:highlight w:val="yellow"/>
         </w:rPr>
         <w:t>(FALAR SOBRE AS FERRAMENTAS E AMBIENTES DISPONÍVEIS PARA PUBLICAÇÃO DA DOCUMENTAÇÃO DO SOFTWARE. RELACIONAR A DOCUMENTAÇÃO A SERVIÇOS COMO O GITHUB, BITBUCKET E GITLAB)</w:t>
       </w:r>
-      <w:bookmarkStart w:id="182" w:name="_Toc487304768"/>
-      <w:commentRangeEnd w:id="181"/>
+      <w:bookmarkStart w:id="181" w:name="_Toc487304768"/>
+      <w:commentRangeEnd w:id="180"/>
       <w:r>
         <w:rPr>
           <w:rStyle w:val="Refdecomentrio"/>
           <w:rFonts w:asciiTheme="minorHAnsi" w:hAnsiTheme="minorHAnsi" w:cstheme="minorBidi"/>
           <w:highlight w:val="yellow"/>
         </w:rPr>
-        <w:commentReference w:id="181"/>
+        <w:commentReference w:id="180"/>
       </w:r>
     </w:p>
     <w:p>
       <w:pPr>
         <w:pStyle w:val="0-TitNivel-2"/>
       </w:pPr>
-      <w:bookmarkStart w:id="183" w:name="_Toc506935000"/>
+      <w:bookmarkStart w:id="182" w:name="_Toc506935000"/>
+      <w:bookmarkEnd w:id="181"/>
+      <w:r>
+        <w:t xml:space="preserve">VANTAGENS E DESVANTAGENS DA LINGUAGEM </w:t>
+      </w:r>
+      <w:r>
+        <w:rPr>
+          <w:i/>
+        </w:rPr>
+        <w:t>MARKDOWN</w:t>
+      </w:r>
       <w:bookmarkEnd w:id="182"/>
-      <w:r>
-        <w:t xml:space="preserve">VANTAGENS E DESVANTAGENS DA LINGUAGEM </w:t>
-      </w:r>
-      <w:r>
-        <w:rPr>
-          <w:i/>
-        </w:rPr>
-        <w:t>MARKDOWN</w:t>
-      </w:r>
-      <w:bookmarkEnd w:id="183"/>
     </w:p>
     <w:p>
       <w:pPr>
         <w:pStyle w:val="0-Normal"/>
       </w:pPr>
-      <w:commentRangeStart w:id="184"/>
+      <w:commentRangeStart w:id="183"/>
       <w:r>
         <w:rPr>
           <w:highlight w:val="yellow"/>
@@ -31489,35 +31728,35 @@
         </w:rPr>
         <w:t>.</w:t>
       </w:r>
-      <w:commentRangeEnd w:id="184"/>
+      <w:commentRangeEnd w:id="183"/>
       <w:r>
         <w:rPr>
           <w:rStyle w:val="Refdecomentrio"/>
           <w:rFonts w:asciiTheme="minorHAnsi" w:hAnsiTheme="minorHAnsi" w:cstheme="minorBidi"/>
           <w:highlight w:val="yellow"/>
         </w:rPr>
-        <w:commentReference w:id="184"/>
+        <w:commentReference w:id="183"/>
       </w:r>
     </w:p>
     <w:p>
       <w:pPr>
         <w:pStyle w:val="0-Normal"/>
       </w:pPr>
-      <w:commentRangeStart w:id="185"/>
+      <w:commentRangeStart w:id="184"/>
       <w:r>
         <w:rPr>
           <w:highlight w:val="red"/>
         </w:rPr>
         <w:t>(FALAR SOBRE A VANTAGEM DE TER O SOFTWARE DOCUMENTADO E A DIFICULDADE DE DOCUMENTAR RELATIVA AOS PRAZOS, CUSTOS E TÉCNICA)</w:t>
       </w:r>
-      <w:commentRangeEnd w:id="185"/>
+      <w:commentRangeEnd w:id="184"/>
       <w:r>
         <w:rPr>
           <w:rStyle w:val="Refdecomentrio"/>
           <w:rFonts w:asciiTheme="minorHAnsi" w:hAnsiTheme="minorHAnsi" w:cstheme="minorBidi"/>
           <w:highlight w:val="red"/>
         </w:rPr>
-        <w:commentReference w:id="185"/>
+        <w:commentReference w:id="184"/>
       </w:r>
     </w:p>
     <w:p>
@@ -31607,173 +31846,198 @@
       <w:pPr>
         <w:pStyle w:val="0-TitNivel-2"/>
       </w:pPr>
-      <w:bookmarkStart w:id="186" w:name="_Toc506935002"/>
+      <w:bookmarkStart w:id="185" w:name="_Toc506935002"/>
       <w:r>
         <w:t>CONCEPÇÃO</w:t>
       </w:r>
+      <w:bookmarkEnd w:id="185"/>
+    </w:p>
+    <w:p>
+      <w:pPr>
+        <w:pStyle w:val="0-Normal"/>
+        <w:rPr>
+          <w:highlight w:val="yellow"/>
+        </w:rPr>
+      </w:pPr>
+      <w:r>
+        <w:rPr>
+          <w:highlight w:val="yellow"/>
+        </w:rPr>
+        <w:t>O projeto foi concebido a partir da constatação de uma necessidade comum a muitas pessoas, a gestão de um orçamento pessoal.</w:t>
+      </w:r>
+    </w:p>
+    <w:p>
+      <w:pPr>
+        <w:pStyle w:val="0-Normal"/>
+        <w:rPr>
+          <w:highlight w:val="yellow"/>
+        </w:rPr>
+      </w:pPr>
+      <w:r>
+        <w:rPr>
+          <w:highlight w:val="yellow"/>
+        </w:rPr>
+        <w:t xml:space="preserve">Existem aplicativos no mercado que oferecem esse serviço, alguns de forma gratuita, no entanto existem características do universo </w:t>
+      </w:r>
+      <w:r>
+        <w:rPr>
+          <w:highlight w:val="yellow"/>
+        </w:rPr>
+        <w:t>contábil</w:t>
+      </w:r>
+      <w:r>
+        <w:rPr>
+          <w:highlight w:val="yellow"/>
+        </w:rPr>
+        <w:t>, como por exemplo as partidas dobradas, que não são vistos nesses aplicativos, ao menos não de uma maneira fácil de perceber.</w:t>
+      </w:r>
+    </w:p>
+    <w:p>
+      <w:pPr>
+        <w:pStyle w:val="0-Normal"/>
+        <w:rPr>
+          <w:highlight w:val="yellow"/>
+        </w:rPr>
+      </w:pPr>
+      <w:r>
+        <w:rPr>
+          <w:highlight w:val="yellow"/>
+        </w:rPr>
+        <w:t xml:space="preserve">Assim, partindo de uma </w:t>
+      </w:r>
+      <w:r>
+        <w:rPr>
+          <w:highlight w:val="yellow"/>
+        </w:rPr>
+        <w:t>análise</w:t>
+      </w:r>
+      <w:r>
+        <w:rPr>
+          <w:highlight w:val="yellow"/>
+        </w:rPr>
+        <w:t xml:space="preserve"> dos aplicativos que já exist</w:t>
+      </w:r>
+      <w:r>
+        <w:rPr>
+          <w:highlight w:val="yellow"/>
+        </w:rPr>
+        <w:t xml:space="preserve">iam e buscando informações com diversas pessoas o projeto foi concebido e modelado  </w:t>
+      </w:r>
+    </w:p>
+    <w:p>
+      <w:pPr>
+        <w:pStyle w:val="0-TitNivel-2"/>
+      </w:pPr>
+      <w:bookmarkStart w:id="186" w:name="_Toc506935003"/>
+      <w:r>
+        <w:t>PLANEJAMENTO</w:t>
+      </w:r>
       <w:bookmarkEnd w:id="186"/>
     </w:p>
     <w:p>
       <w:pPr>
+        <w:pStyle w:val="0-TitNivel-3"/>
+      </w:pPr>
+      <w:bookmarkStart w:id="187" w:name="_Toc506935004"/>
+      <w:r>
+        <w:t>Metodologia</w:t>
+      </w:r>
+      <w:bookmarkEnd w:id="187"/>
+    </w:p>
+    <w:p>
+      <w:pPr>
         <w:pStyle w:val="0-Normal"/>
         <w:rPr>
           <w:highlight w:val="yellow"/>
         </w:rPr>
       </w:pPr>
+      <w:commentRangeStart w:id="188"/>
       <w:r>
         <w:rPr>
           <w:highlight w:val="yellow"/>
         </w:rPr>
-        <w:t>O projeto foi concebido a partir da constatação de uma necessidade comum a muitas pessoas, a gestão de um orçamento pessoal.</w:t>
-      </w:r>
-    </w:p>
-    <w:p>
-      <w:pPr>
-        <w:pStyle w:val="0-Normal"/>
-        <w:rPr>
+        <w:t xml:space="preserve">Como metodologia para desenvolvimento do projeto será utilizado o </w:t>
+      </w:r>
+      <w:r>
+        <w:rPr>
+          <w:i/>
           <w:highlight w:val="yellow"/>
         </w:rPr>
-      </w:pPr>
+        <w:t>Kanban</w:t>
+      </w:r>
       <w:r>
         <w:rPr>
           <w:highlight w:val="yellow"/>
         </w:rPr>
-        <w:t xml:space="preserve">Existem aplicativos no mercado que oferecem esse serviço, alguns de forma gratuita, no entanto existem características do universo </w:t>
-      </w:r>
-      <w:r>
-        <w:rPr>
-          <w:highlight w:val="yellow"/>
-        </w:rPr>
-        <w:t>contábil</w:t>
-      </w:r>
-      <w:r>
-        <w:rPr>
-          <w:highlight w:val="yellow"/>
-        </w:rPr>
-        <w:t>, como por exemplo as partidas dobradas, que não são vistos nesses aplicativos, ao menos não de uma maneira fácil de perceber.</w:t>
-      </w:r>
-    </w:p>
-    <w:p>
-      <w:pPr>
-        <w:pStyle w:val="0-Normal"/>
-        <w:rPr>
-          <w:highlight w:val="yellow"/>
-        </w:rPr>
-      </w:pPr>
-      <w:r>
-        <w:rPr>
-          <w:highlight w:val="yellow"/>
-        </w:rPr>
-        <w:t xml:space="preserve">Assim, partindo de uma </w:t>
-      </w:r>
-      <w:r>
-        <w:rPr>
-          <w:highlight w:val="yellow"/>
-        </w:rPr>
-        <w:t>análise</w:t>
-      </w:r>
-      <w:r>
-        <w:rPr>
-          <w:highlight w:val="yellow"/>
-        </w:rPr>
-        <w:t xml:space="preserve"> dos aplicativos que já exist</w:t>
-      </w:r>
-      <w:r>
-        <w:rPr>
-          <w:highlight w:val="yellow"/>
-        </w:rPr>
-        <w:t xml:space="preserve">iam e buscando informações com diversas pessoas o projeto foi concebido e modelado  </w:t>
-      </w:r>
-    </w:p>
-    <w:p>
-      <w:pPr>
-        <w:pStyle w:val="0-TitNivel-2"/>
-      </w:pPr>
-      <w:bookmarkStart w:id="187" w:name="_Toc506935003"/>
-      <w:r>
-        <w:t>PLANEJAMENTO</w:t>
-      </w:r>
-      <w:bookmarkEnd w:id="187"/>
-    </w:p>
-    <w:p>
-      <w:pPr>
-        <w:pStyle w:val="0-TitNivel-3"/>
-      </w:pPr>
-      <w:bookmarkStart w:id="188" w:name="_Toc506935004"/>
-      <w:r>
-        <w:t>Metodologia</w:t>
-      </w:r>
-      <w:bookmarkEnd w:id="188"/>
-    </w:p>
-    <w:p>
-      <w:pPr>
-        <w:pStyle w:val="0-Normal"/>
-        <w:rPr>
-          <w:highlight w:val="yellow"/>
-        </w:rPr>
-      </w:pPr>
-      <w:commentRangeStart w:id="189"/>
-      <w:r>
-        <w:rPr>
-          <w:highlight w:val="yellow"/>
-        </w:rPr>
-        <w:t xml:space="preserve">Como metodologia para desenvolvimento do projeto será utilizado o </w:t>
-      </w:r>
-      <w:r>
-        <w:rPr>
-          <w:i/>
-          <w:highlight w:val="yellow"/>
-        </w:rPr>
-        <w:t>Kanban</w:t>
-      </w:r>
-      <w:r>
-        <w:rPr>
-          <w:highlight w:val="yellow"/>
-        </w:rPr>
         <w:t>. A escolha se deu por...</w:t>
       </w:r>
-      <w:commentRangeEnd w:id="189"/>
+      <w:commentRangeEnd w:id="188"/>
       <w:r>
         <w:rPr>
           <w:rStyle w:val="Refdecomentrio"/>
           <w:rFonts w:asciiTheme="minorHAnsi" w:hAnsiTheme="minorHAnsi" w:cstheme="minorBidi"/>
         </w:rPr>
-        <w:commentReference w:id="189"/>
+        <w:commentReference w:id="188"/>
       </w:r>
     </w:p>
     <w:p>
       <w:pPr>
         <w:pStyle w:val="0-TitNivel-3"/>
       </w:pPr>
-      <w:bookmarkStart w:id="190" w:name="_Toc506935005"/>
+      <w:bookmarkStart w:id="189" w:name="_Toc506935005"/>
       <w:r>
         <w:t>Ferramentas</w:t>
       </w:r>
+      <w:bookmarkEnd w:id="189"/>
+    </w:p>
+    <w:p>
+      <w:pPr>
+        <w:pStyle w:val="0-Normal"/>
+        <w:rPr>
+          <w:highlight w:val="yellow"/>
+        </w:rPr>
+      </w:pPr>
+      <w:r>
+        <w:rPr>
+          <w:highlight w:val="yellow"/>
+        </w:rPr>
+        <w:t>Foram definidas...</w:t>
+      </w:r>
+    </w:p>
+    <w:p>
+      <w:pPr>
+        <w:pStyle w:val="0-TitNivel-2"/>
+      </w:pPr>
+      <w:bookmarkStart w:id="190" w:name="_Toc506935006"/>
+      <w:r>
+        <w:t>EXECUÇÃO</w:t>
+      </w:r>
       <w:bookmarkEnd w:id="190"/>
     </w:p>
     <w:p>
       <w:pPr>
         <w:pStyle w:val="0-Normal"/>
+      </w:pPr>
+      <w:r>
         <w:rPr>
           <w:highlight w:val="yellow"/>
         </w:rPr>
-      </w:pPr>
+        <w:t xml:space="preserve">O desenvolvimento do projeto, após a concepção e o planejamento </w:t>
+      </w:r>
       <w:r>
         <w:rPr>
           <w:highlight w:val="yellow"/>
         </w:rPr>
-        <w:t>Foram definidas...</w:t>
+        <w:t>d</w:t>
       </w:r>
     </w:p>
     <w:p>
       <w:pPr>
         <w:pStyle w:val="0-TitNivel-2"/>
       </w:pPr>
-      <w:bookmarkStart w:id="191" w:name="_Toc506935006"/>
-      <w:r>
-        <w:t>EXECUÇÃO</w:t>
-      </w:r>
-      <w:bookmarkEnd w:id="191"/>
+      <w:r>
+        <w:t>FECHAMENTO</w:t>
+      </w:r>
     </w:p>
     <w:p>
       <w:pPr>
@@ -31783,31 +32047,6 @@
         <w:rPr>
           <w:highlight w:val="yellow"/>
         </w:rPr>
-        <w:t xml:space="preserve">O desenvolvimento do projeto, após a concepção e o planejamento </w:t>
-      </w:r>
-      <w:r>
-        <w:rPr>
-          <w:highlight w:val="yellow"/>
-        </w:rPr>
-        <w:t>d</w:t>
-      </w:r>
-    </w:p>
-    <w:p>
-      <w:pPr>
-        <w:pStyle w:val="0-TitNivel-2"/>
-      </w:pPr>
-      <w:r>
-        <w:t>FECHAMENTO</w:t>
-      </w:r>
-    </w:p>
-    <w:p>
-      <w:pPr>
-        <w:pStyle w:val="0-Normal"/>
-      </w:pPr>
-      <w:r>
-        <w:rPr>
-          <w:highlight w:val="yellow"/>
-        </w:rPr>
         <w:t>(???)</w:t>
       </w:r>
     </w:p>
@@ -31815,18 +32054,18 @@
       <w:pPr>
         <w:pStyle w:val="0-TitNivel-1-FIM"/>
       </w:pPr>
-      <w:bookmarkStart w:id="192" w:name="_Toc487304778"/>
-      <w:bookmarkStart w:id="193" w:name="_Toc498272811"/>
-      <w:bookmarkStart w:id="194" w:name="_Toc503524000"/>
-      <w:bookmarkStart w:id="195" w:name="_Toc506935009"/>
+      <w:bookmarkStart w:id="191" w:name="_Toc487304778"/>
+      <w:bookmarkStart w:id="192" w:name="_Toc498272811"/>
+      <w:bookmarkStart w:id="193" w:name="_Toc503524000"/>
+      <w:bookmarkStart w:id="194" w:name="_Toc506935009"/>
       <w:r>
         <w:lastRenderedPageBreak/>
         <w:t>CONCLUSÃO</w:t>
       </w:r>
+      <w:bookmarkEnd w:id="191"/>
       <w:bookmarkEnd w:id="192"/>
       <w:bookmarkEnd w:id="193"/>
       <w:bookmarkEnd w:id="194"/>
-      <w:bookmarkEnd w:id="195"/>
     </w:p>
     <w:p>
       <w:pPr>
@@ -31839,8 +32078,8 @@
         <w:t>Após todo o trabalho...</w:t>
       </w:r>
     </w:p>
-    <w:bookmarkStart w:id="196" w:name="_Toc503524001" w:displacedByCustomXml="next"/>
-    <w:bookmarkStart w:id="197" w:name="_Toc506935010" w:displacedByCustomXml="next"/>
+    <w:bookmarkStart w:id="195" w:name="_Toc503524001" w:displacedByCustomXml="next"/>
+    <w:bookmarkStart w:id="196" w:name="_Toc506935010" w:displacedByCustomXml="next"/>
     <w:sdt>
       <w:sdtPr>
         <w:rPr>
@@ -31857,7 +32096,7 @@
         </w:docPartObj>
       </w:sdtPr>
       <w:sdtContent>
-        <w:bookmarkEnd w:id="196" w:displacedByCustomXml="prev"/>
+        <w:bookmarkEnd w:id="195" w:displacedByCustomXml="prev"/>
         <w:p>
           <w:pPr>
             <w:pStyle w:val="0-TitNivel-1-FIM"/>
@@ -31865,7 +32104,7 @@
           <w:r>
             <w:t>REFERÊNCIAS</w:t>
           </w:r>
-          <w:bookmarkEnd w:id="197"/>
+          <w:bookmarkEnd w:id="196"/>
         </w:p>
         <w:sdt>
           <w:sdtPr>
@@ -33241,22 +33480,6 @@
       </w:pPr>
     </w:p>
   </w:comment>
-  <w:comment w:id="50" w:author="GETULIO VINICIUS TEIXEIRA DA SILVA" w:date="2018-02-18T18:13:00Z" w:initials="GVTDS">
-    <w:p>
-      <w:pPr>
-        <w:pStyle w:val="Textodecomentrio"/>
-      </w:pPr>
-      <w:r>
-        <w:rPr>
-          <w:rStyle w:val="Refdecomentrio"/>
-        </w:rPr>
-        <w:annotationRef/>
-      </w:r>
-      <w:r>
-        <w:t>Falar sobre o BPMN.</w:t>
-      </w:r>
-    </w:p>
-  </w:comment>
   <w:comment w:id="52" w:author="GETULIO VINICIUS TEIXEIRA DA SILVA" w:date="2018-02-15T21:19:00Z" w:initials="GVTDS">
     <w:p>
       <w:pPr>
@@ -33313,7 +33536,7 @@
       </w:r>
     </w:p>
   </w:comment>
-  <w:comment w:id="59" w:author="GETULIO VINICIUS TEIXEIRA DA SILVA" w:date="2018-02-17T08:47:00Z" w:initials="GVTDS">
+  <w:comment w:id="58" w:author="GETULIO VINICIUS TEIXEIRA DA SILVA" w:date="2018-02-17T08:47:00Z" w:initials="GVTDS">
     <w:p>
       <w:pPr>
         <w:pStyle w:val="Textodecomentrio"/>
@@ -33329,7 +33552,7 @@
       </w:r>
     </w:p>
   </w:comment>
-  <w:comment w:id="60" w:author="GETULIO VINICIUS TEIXEIRA DA SILVA" w:date="2018-02-16T19:00:00Z" w:initials="GVTDS">
+  <w:comment w:id="59" w:author="GETULIO VINICIUS TEIXEIRA DA SILVA" w:date="2018-02-16T19:00:00Z" w:initials="GVTDS">
     <w:p>
       <w:pPr>
         <w:pStyle w:val="Textodecomentrio"/>
@@ -33345,7 +33568,7 @@
       </w:r>
     </w:p>
   </w:comment>
-  <w:comment w:id="68" w:author="GETULIO VINICIUS TEIXEIRA DA SILVA" w:date="2018-02-13T16:35:00Z" w:initials="GVTDS">
+  <w:comment w:id="67" w:author="GETULIO VINICIUS TEIXEIRA DA SILVA" w:date="2018-02-13T16:35:00Z" w:initials="GVTDS">
     <w:p>
       <w:pPr>
         <w:pStyle w:val="Textodecomentrio"/>
@@ -33366,7 +33589,7 @@
       </w:pPr>
     </w:p>
   </w:comment>
-  <w:comment w:id="72" w:author="GETULIO VINICIUS TEIXEIRA DA SILVA" w:date="2017-11-03T17:28:00Z" w:initials="GVTDS">
+  <w:comment w:id="71" w:author="GETULIO VINICIUS TEIXEIRA DA SILVA" w:date="2017-11-03T17:28:00Z" w:initials="GVTDS">
     <w:p>
       <w:pPr>
         <w:pStyle w:val="Textodecomentrio"/>
@@ -33382,7 +33605,7 @@
       </w:r>
     </w:p>
   </w:comment>
-  <w:comment w:id="76" w:author="GETULIO VINICIUS TEIXEIRA DA SILVA" w:date="2018-02-17T08:53:00Z" w:initials="GVTDS">
+  <w:comment w:id="75" w:author="GETULIO VINICIUS TEIXEIRA DA SILVA" w:date="2018-02-17T08:53:00Z" w:initials="GVTDS">
     <w:p>
       <w:pPr>
         <w:pStyle w:val="Textodecomentrio"/>
@@ -33398,7 +33621,7 @@
       </w:r>
     </w:p>
   </w:comment>
-  <w:comment w:id="77" w:author="GETULIO VINICIUS TEIXEIRA DA SILVA" w:date="2017-11-03T17:48:00Z" w:initials="GVTDS">
+  <w:comment w:id="76" w:author="GETULIO VINICIUS TEIXEIRA DA SILVA" w:date="2017-11-03T17:48:00Z" w:initials="GVTDS">
     <w:p>
       <w:pPr>
         <w:pStyle w:val="Textodecomentrio"/>
@@ -33414,7 +33637,7 @@
       </w:r>
     </w:p>
   </w:comment>
-  <w:comment w:id="78" w:author="GETULIO VINICIUS TEIXEIRA DA SILVA" w:date="2017-11-03T17:49:00Z" w:initials="GVTDS">
+  <w:comment w:id="77" w:author="GETULIO VINICIUS TEIXEIRA DA SILVA" w:date="2017-11-03T17:49:00Z" w:initials="GVTDS">
     <w:p>
       <w:pPr>
         <w:pStyle w:val="Textodecomentrio"/>
@@ -33430,7 +33653,7 @@
       </w:r>
     </w:p>
   </w:comment>
-  <w:comment w:id="82" w:author="GETULIO VINICIUS TEIXEIRA DA SILVA" w:date="2017-11-03T18:10:00Z" w:initials="GVTDS">
+  <w:comment w:id="81" w:author="GETULIO VINICIUS TEIXEIRA DA SILVA" w:date="2017-11-03T18:10:00Z" w:initials="GVTDS">
     <w:p>
       <w:pPr>
         <w:pStyle w:val="0-Normal"/>
@@ -33451,7 +33674,7 @@
       </w:pPr>
     </w:p>
   </w:comment>
-  <w:comment w:id="86" w:author="GETULIO VINICIUS TEIXEIRA DA SILVA" w:date="2017-11-03T18:22:00Z" w:initials="GVTDS">
+  <w:comment w:id="85" w:author="GETULIO VINICIUS TEIXEIRA DA SILVA" w:date="2017-11-03T18:22:00Z" w:initials="GVTDS">
     <w:p>
       <w:pPr>
         <w:pStyle w:val="Textodecomentrio"/>
@@ -33467,7 +33690,7 @@
       </w:r>
     </w:p>
   </w:comment>
-  <w:comment w:id="88" w:author="GETULIO VINICIUS TEIXEIRA DA SILVA" w:date="2017-11-03T18:04:00Z" w:initials="GVTDS">
+  <w:comment w:id="87" w:author="GETULIO VINICIUS TEIXEIRA DA SILVA" w:date="2017-11-03T18:04:00Z" w:initials="GVTDS">
     <w:p>
       <w:pPr>
         <w:pStyle w:val="Textodecomentrio"/>
@@ -33483,7 +33706,7 @@
       </w:r>
     </w:p>
   </w:comment>
-  <w:comment w:id="89" w:author="GETULIO VINICIUS TEIXEIRA DA SILVA" w:date="2018-02-18T13:43:00Z" w:initials="GVTDS">
+  <w:comment w:id="88" w:author="GETULIO VINICIUS TEIXEIRA DA SILVA" w:date="2018-02-18T13:43:00Z" w:initials="GVTDS">
     <w:p>
       <w:pPr>
         <w:pStyle w:val="Textodecomentrio"/>
@@ -33499,7 +33722,7 @@
       </w:r>
     </w:p>
   </w:comment>
-  <w:comment w:id="98" w:author="GETULIO VINICIUS TEIXEIRA DA SILVA" w:date="2018-02-18T17:02:00Z" w:initials="GVTDS">
+  <w:comment w:id="97" w:author="GETULIO VINICIUS TEIXEIRA DA SILVA" w:date="2018-02-18T17:02:00Z" w:initials="GVTDS">
     <w:p>
       <w:pPr>
         <w:pStyle w:val="Textodecomentrio"/>
@@ -33515,7 +33738,7 @@
       </w:r>
     </w:p>
   </w:comment>
-  <w:comment w:id="102" w:author="GETULIO VINICIUS TEIXEIRA DA SILVA" w:date="2017-11-23T23:50:00Z" w:initials="GVTDS">
+  <w:comment w:id="101" w:author="GETULIO VINICIUS TEIXEIRA DA SILVA" w:date="2017-11-23T23:50:00Z" w:initials="GVTDS">
     <w:p>
       <w:pPr>
         <w:pStyle w:val="Textodecomentrio"/>
@@ -33531,7 +33754,7 @@
       </w:r>
     </w:p>
   </w:comment>
-  <w:comment w:id="104" w:author="GETULIO VINICIUS TEIXEIRA DA SILVA" w:date="2017-11-23T23:40:00Z" w:initials="GVTDS">
+  <w:comment w:id="103" w:author="GETULIO VINICIUS TEIXEIRA DA SILVA" w:date="2017-11-23T23:40:00Z" w:initials="GVTDS">
     <w:p>
       <w:pPr>
         <w:pStyle w:val="Textodecomentrio"/>
@@ -33547,7 +33770,7 @@
       </w:r>
     </w:p>
   </w:comment>
-  <w:comment w:id="106" w:author="GETULIO VINICIUS TEIXEIRA DA SILVA" w:date="2017-11-12T11:59:00Z" w:initials="GVTDS">
+  <w:comment w:id="105" w:author="GETULIO VINICIUS TEIXEIRA DA SILVA" w:date="2017-11-12T11:59:00Z" w:initials="GVTDS">
     <w:p>
       <w:pPr>
         <w:pStyle w:val="Textodecomentrio"/>
@@ -33563,7 +33786,7 @@
       </w:r>
     </w:p>
   </w:comment>
-  <w:comment w:id="107" w:author="GETULIO VINICIUS TEIXEIRA DA SILVA" w:date="2017-11-23T23:54:00Z" w:initials="GVTDS">
+  <w:comment w:id="106" w:author="GETULIO VINICIUS TEIXEIRA DA SILVA" w:date="2017-11-23T23:54:00Z" w:initials="GVTDS">
     <w:p>
       <w:pPr>
         <w:pStyle w:val="Textodecomentrio"/>
@@ -33579,7 +33802,7 @@
       </w:r>
     </w:p>
   </w:comment>
-  <w:comment w:id="111" w:author="GETULIO VINICIUS TEIXEIRA DA SILVA" w:date="2018-01-08T10:28:00Z" w:initials="GVTDS">
+  <w:comment w:id="110" w:author="GETULIO VINICIUS TEIXEIRA DA SILVA" w:date="2018-01-08T10:28:00Z" w:initials="GVTDS">
     <w:p>
       <w:pPr>
         <w:pStyle w:val="Textodecomentrio"/>
@@ -33592,6 +33815,22 @@
       </w:r>
       <w:r>
         <w:t>Adicionar a informação de quebra de linha com dois espaços.</w:t>
+      </w:r>
+    </w:p>
+  </w:comment>
+  <w:comment w:id="125" w:author="GETULIO VINICIUS TEIXEIRA DA SILVA" w:date="2017-11-13T21:19:00Z" w:initials="GVTDS">
+    <w:p>
+      <w:pPr>
+        <w:pStyle w:val="Textodecomentrio"/>
+      </w:pPr>
+      <w:r>
+        <w:rPr>
+          <w:rStyle w:val="Refdecomentrio"/>
+        </w:rPr>
+        <w:annotationRef/>
+      </w:r>
+      <w:r>
+        <w:t>Nota de rodapé.</w:t>
       </w:r>
     </w:p>
   </w:comment>
@@ -33611,7 +33850,7 @@
       </w:r>
     </w:p>
   </w:comment>
-  <w:comment w:id="127" w:author="GETULIO VINICIUS TEIXEIRA DA SILVA" w:date="2017-11-13T21:19:00Z" w:initials="GVTDS">
+  <w:comment w:id="160" w:author="GETULIO VINICIUS TEIXEIRA DA SILVA" w:date="2017-11-23T11:52:00Z" w:initials="GVTDS">
     <w:p>
       <w:pPr>
         <w:pStyle w:val="Textodecomentrio"/>
@@ -33623,11 +33862,11 @@
         <w:annotationRef/>
       </w:r>
       <w:r>
-        <w:t>Nota de rodapé.</w:t>
+        <w:t>Ou crase???</w:t>
       </w:r>
     </w:p>
   </w:comment>
-  <w:comment w:id="161" w:author="GETULIO VINICIUS TEIXEIRA DA SILVA" w:date="2017-11-23T11:52:00Z" w:initials="GVTDS">
+  <w:comment w:id="168" w:author="GETULIO VINICIUS TEIXEIRA DA SILVA" w:date="2018-02-18T18:04:00Z" w:initials="GVTDS">
     <w:p>
       <w:pPr>
         <w:pStyle w:val="Textodecomentrio"/>
@@ -33639,11 +33878,11 @@
         <w:annotationRef/>
       </w:r>
       <w:r>
-        <w:t>Ou crase???</w:t>
+        <w:t>Demonstrar o uso na linha de comando.</w:t>
       </w:r>
     </w:p>
   </w:comment>
-  <w:comment w:id="169" w:author="GETULIO VINICIUS TEIXEIRA DA SILVA" w:date="2018-02-18T18:04:00Z" w:initials="GVTDS">
+  <w:comment w:id="169" w:author="GETULIO VINICIUS TEIXEIRA DA SILVA" w:date="2017-11-05T15:08:00Z" w:initials="GVTDS">
     <w:p>
       <w:pPr>
         <w:pStyle w:val="Textodecomentrio"/>
@@ -33655,11 +33894,11 @@
         <w:annotationRef/>
       </w:r>
       <w:r>
-        <w:t>Demonstrar o uso na linha de comando.</w:t>
+        <w:t>Explicar com nota de rodapé</w:t>
       </w:r>
     </w:p>
   </w:comment>
-  <w:comment w:id="170" w:author="GETULIO VINICIUS TEIXEIRA DA SILVA" w:date="2017-11-05T15:08:00Z" w:initials="GVTDS">
+  <w:comment w:id="170" w:author="GETULIO VINICIUS TEIXEIRA DA SILVA" w:date="2017-11-12T19:00:00Z" w:initials="GVTDS">
     <w:p>
       <w:pPr>
         <w:pStyle w:val="Textodecomentrio"/>
@@ -33671,11 +33910,11 @@
         <w:annotationRef/>
       </w:r>
       <w:r>
-        <w:t>Explicar com nota de rodapé</w:t>
+        <w:t>Nota de rodapé</w:t>
       </w:r>
     </w:p>
   </w:comment>
-  <w:comment w:id="171" w:author="GETULIO VINICIUS TEIXEIRA DA SILVA" w:date="2017-11-12T19:00:00Z" w:initials="GVTDS">
+  <w:comment w:id="171" w:author="GETULIO VINICIUS TEIXEIRA DA SILVA" w:date="2017-11-24T21:47:00Z" w:initials="GVTDS">
     <w:p>
       <w:pPr>
         <w:pStyle w:val="Textodecomentrio"/>
@@ -33687,11 +33926,11 @@
         <w:annotationRef/>
       </w:r>
       <w:r>
-        <w:t>Nota de rodapé</w:t>
+        <w:t>Prosseguir com alguns exemplos de parser.</w:t>
       </w:r>
     </w:p>
   </w:comment>
-  <w:comment w:id="172" w:author="GETULIO VINICIUS TEIXEIRA DA SILVA" w:date="2017-11-24T21:47:00Z" w:initials="GVTDS">
+  <w:comment w:id="173" w:author="GETULIO VINICIUS TEIXEIRA DA SILVA" w:date="2017-11-05T16:05:00Z" w:initials="GVTDS">
     <w:p>
       <w:pPr>
         <w:pStyle w:val="Textodecomentrio"/>
@@ -33703,11 +33942,11 @@
         <w:annotationRef/>
       </w:r>
       <w:r>
-        <w:t>Prosseguir com alguns exemplos de parser.</w:t>
+        <w:t>Falar sobre os impasses e os erros da especificação.</w:t>
       </w:r>
     </w:p>
   </w:comment>
-  <w:comment w:id="174" w:author="GETULIO VINICIUS TEIXEIRA DA SILVA" w:date="2017-11-05T16:05:00Z" w:initials="GVTDS">
+  <w:comment w:id="175" w:author="GETULIO VINICIUS TEIXEIRA DA SILVA" w:date="2018-02-18T19:06:00Z" w:initials="GVTDS">
     <w:p>
       <w:pPr>
         <w:pStyle w:val="Textodecomentrio"/>
@@ -33719,11 +33958,11 @@
         <w:annotationRef/>
       </w:r>
       <w:r>
-        <w:t>Falar sobre os impasses e os erros da especificação.</w:t>
+        <w:t>Citar os recursos de diagramas.</w:t>
       </w:r>
     </w:p>
   </w:comment>
-  <w:comment w:id="176" w:author="GETULIO VINICIUS TEIXEIRA DA SILVA" w:date="2018-02-18T19:06:00Z" w:initials="GVTDS">
+  <w:comment w:id="177" w:author="GETULIO VINICIUS TEIXEIRA DA SILVA" w:date="2018-02-18T19:09:00Z" w:initials="GVTDS">
     <w:p>
       <w:pPr>
         <w:pStyle w:val="Textodecomentrio"/>
@@ -33735,11 +33974,11 @@
         <w:annotationRef/>
       </w:r>
       <w:r>
-        <w:t>Citar os recursos de diagramas.</w:t>
+        <w:t>O que pode ser utilizado para escrever a documentação.</w:t>
       </w:r>
     </w:p>
   </w:comment>
-  <w:comment w:id="178" w:author="GETULIO VINICIUS TEIXEIRA DA SILVA" w:date="2018-02-18T19:09:00Z" w:initials="GVTDS">
+  <w:comment w:id="178" w:author="GETULIO VINICIUS TEIXEIRA DA SILVA" w:date="2018-02-18T19:07:00Z" w:initials="GVTDS">
     <w:p>
       <w:pPr>
         <w:pStyle w:val="Textodecomentrio"/>
@@ -33751,11 +33990,11 @@
         <w:annotationRef/>
       </w:r>
       <w:r>
-        <w:t>O que pode ser utilizado para escrever a documentação.</w:t>
+        <w:t>Sugestão do Rolans.</w:t>
       </w:r>
     </w:p>
   </w:comment>
-  <w:comment w:id="179" w:author="GETULIO VINICIUS TEIXEIRA DA SILVA" w:date="2018-02-18T19:07:00Z" w:initials="GVTDS">
+  <w:comment w:id="180" w:author="GETULIO VINICIUS TEIXEIRA DA SILVA" w:date="2018-02-18T18:28:00Z" w:initials="GVTDS">
     <w:p>
       <w:pPr>
         <w:pStyle w:val="Textodecomentrio"/>
@@ -33767,11 +34006,11 @@
         <w:annotationRef/>
       </w:r>
       <w:r>
-        <w:t>Sugestão do Rolans.</w:t>
+        <w:t>Sugestão feita pelo Roland.</w:t>
       </w:r>
     </w:p>
   </w:comment>
-  <w:comment w:id="181" w:author="GETULIO VINICIUS TEIXEIRA DA SILVA" w:date="2018-02-18T18:28:00Z" w:initials="GVTDS">
+  <w:comment w:id="183" w:author="GETULIO VINICIUS TEIXEIRA DA SILVA" w:date="2017-11-12T11:49:00Z" w:initials="GVTDS">
     <w:p>
       <w:pPr>
         <w:pStyle w:val="Textodecomentrio"/>
@@ -33783,11 +34022,11 @@
         <w:annotationRef/>
       </w:r>
       <w:r>
-        <w:t>Sugestão feita pelo Roland.</w:t>
+        <w:t>Usar como gancho e comparar com editores WYSIWYG</w:t>
       </w:r>
     </w:p>
   </w:comment>
-  <w:comment w:id="184" w:author="GETULIO VINICIUS TEIXEIRA DA SILVA" w:date="2017-11-12T11:49:00Z" w:initials="GVTDS">
+  <w:comment w:id="184" w:author="GETULIO VINICIUS TEIXEIRA DA SILVA" w:date="2018-02-18T18:29:00Z" w:initials="GVTDS">
     <w:p>
       <w:pPr>
         <w:pStyle w:val="Textodecomentrio"/>
@@ -33799,27 +34038,11 @@
         <w:annotationRef/>
       </w:r>
       <w:r>
-        <w:t>Usar como gancho e comparar com editores WYSIWYG</w:t>
+        <w:t>Sugestão dada pelo Roland.</w:t>
       </w:r>
     </w:p>
   </w:comment>
-  <w:comment w:id="185" w:author="GETULIO VINICIUS TEIXEIRA DA SILVA" w:date="2018-02-18T18:29:00Z" w:initials="GVTDS">
-    <w:p>
-      <w:pPr>
-        <w:pStyle w:val="Textodecomentrio"/>
-      </w:pPr>
-      <w:r>
-        <w:rPr>
-          <w:rStyle w:val="Refdecomentrio"/>
-        </w:rPr>
-        <w:annotationRef/>
-      </w:r>
-      <w:r>
-        <w:t>Sugestão dada pelo Roland.</w:t>
-      </w:r>
-    </w:p>
-  </w:comment>
-  <w:comment w:id="189" w:author="GETULIO VINICIUS TEIXEIRA DA SILVA" w:date="2018-02-18T18:50:00Z" w:initials="GVTDS">
+  <w:comment w:id="188" w:author="GETULIO VINICIUS TEIXEIRA DA SILVA" w:date="2018-02-18T18:50:00Z" w:initials="GVTDS">
     <w:p>
       <w:pPr>
         <w:pStyle w:val="Textodecomentrio"/>
@@ -33856,7 +34079,6 @@
   <w15:commentEx w15:paraId="253FF1A2" w15:done="0"/>
   <w15:commentEx w15:paraId="7B3C0400" w15:done="0"/>
   <w15:commentEx w15:paraId="613B6B10" w15:done="0"/>
-  <w15:commentEx w15:paraId="1E0754D2" w15:done="0"/>
   <w15:commentEx w15:paraId="0E466834" w15:done="0"/>
   <w15:commentEx w15:paraId="7C1E31A5" w15:done="0"/>
   <w15:commentEx w15:paraId="0E4820C4" w15:done="0"/>
@@ -33913,7 +34135,6 @@
   <w16cid:commentId w16cid:paraId="253FF1A2" w16cid:durableId="1E00893B"/>
   <w16cid:commentId w16cid:paraId="7B3C0400" w16cid:durableId="1E1088D5"/>
   <w16cid:commentId w16cid:paraId="613B6B10" w16cid:durableId="1E2D9261"/>
-  <w16cid:commentId w16cid:paraId="1E0754D2" w16cid:durableId="1E3440C4"/>
   <w16cid:commentId w16cid:paraId="0E466834" w16cid:durableId="1E3077CF"/>
   <w16cid:commentId w16cid:paraId="7C1E31A5" w16cid:durableId="1E326A2E"/>
   <w16cid:commentId w16cid:paraId="0E4820C4" w16cid:durableId="1E326A53"/>
@@ -36268,6 +36489,7 @@
   <w:style w:type="character" w:default="1" w:styleId="Fontepargpadro">
     <w:name w:val="Default Paragraph Font"/>
     <w:uiPriority w:val="1"/>
+    <w:semiHidden/>
     <w:unhideWhenUsed/>
   </w:style>
   <w:style w:type="table" w:default="1" w:styleId="Tabelanormal">
@@ -37370,6 +37592,11 @@
     <w:rPr>
       <w:lang w:eastAsia="pt-BR"/>
     </w:rPr>
+  </w:style>
+  <w:style w:type="character" w:customStyle="1" w:styleId="tgc">
+    <w:name w:val="_tgc"/>
+    <w:basedOn w:val="Fontepargpadro"/>
+    <w:rsid w:val="00964244"/>
   </w:style>
 </w:styles>
 </file>
@@ -38657,7 +38884,7 @@
 </file>
 
 <file path=customXml/itemProps1.xml><?xml version="1.0" encoding="utf-8"?>
-<ds:datastoreItem xmlns:ds="http://schemas.openxmlformats.org/officeDocument/2006/customXml" ds:itemID="{4558F081-C5C5-436C-8CB3-EE4E3773EADD}">
+<ds:datastoreItem xmlns:ds="http://schemas.openxmlformats.org/officeDocument/2006/customXml" ds:itemID="{1EAC0FAF-A48B-4D22-AD9B-F6DBE41EC2FF}">
   <ds:schemaRefs>
     <ds:schemaRef ds:uri="http://schemas.openxmlformats.org/officeDocument/2006/bibliography"/>
   </ds:schemaRefs>

</xml_diff>